<commit_message>
tabelas validacao finalizadas + documentacao atualizada
</commit_message>
<xml_diff>
--- a/Banco de Dados/SPMedGroup_DocumentacaoProjeto.docx
+++ b/Banco de Dados/SPMedGroup_DocumentacaoProjeto.docx
@@ -24,6 +24,7 @@
             <w:id w:val="346306309"/>
             <w:picture/>
           </w:sdtPr>
+          <w:sdtEndPr/>
           <w:sdtContent>
             <w:p>
               <w:pPr>
@@ -148,6 +149,7 @@
                                   <w15:appearance w15:val="hidden"/>
                                   <w:text/>
                                 </w:sdtPr>
+                                <w:sdtEndPr/>
                                 <w:sdtContent>
                                   <w:p>
                                     <w:pPr>
@@ -161,6 +163,9 @@
                               </w:sdt>
                               <w:sdt>
                                 <w:sdtPr>
+                                  <w:rPr>
+                                    <w:rFonts w:asciiTheme="majorHAnsi" w:hAnsiTheme="majorHAnsi"/>
+                                  </w:rPr>
                                   <w:alias w:val="Subtítulo"/>
                                   <w:tag w:val=""/>
                                   <w:id w:val="-2143496904"/>
@@ -168,13 +173,26 @@
                                   <w15:appearance w15:val="hidden"/>
                                   <w:text/>
                                 </w:sdtPr>
+                                <w:sdtEndPr/>
                                 <w:sdtContent>
                                   <w:p>
                                     <w:pPr>
                                       <w:pStyle w:val="Subttulo1"/>
+                                      <w:rPr>
+                                        <w:rFonts w:asciiTheme="majorHAnsi" w:hAnsiTheme="majorHAnsi"/>
+                                      </w:rPr>
                                     </w:pPr>
                                     <w:r>
-                                      <w:t>SP MED GROUP</w:t>
+                                      <w:rPr>
+                                        <w:rFonts w:asciiTheme="majorHAnsi" w:hAnsiTheme="majorHAnsi"/>
+                                      </w:rPr>
+                                      <w:t>SP</w:t>
+                                    </w:r>
+                                    <w:r>
+                                      <w:rPr>
+                                        <w:rFonts w:asciiTheme="majorHAnsi" w:hAnsiTheme="majorHAnsi"/>
+                                      </w:rPr>
+                                      <w:t xml:space="preserve"> Medical Group</w:t>
                                     </w:r>
                                   </w:p>
                                 </w:sdtContent>
@@ -217,6 +235,7 @@
                             <w15:appearance w15:val="hidden"/>
                             <w:text/>
                           </w:sdtPr>
+                          <w:sdtEndPr/>
                           <w:sdtContent>
                             <w:p>
                               <w:pPr>
@@ -230,6 +249,9 @@
                         </w:sdt>
                         <w:sdt>
                           <w:sdtPr>
+                            <w:rPr>
+                              <w:rFonts w:asciiTheme="majorHAnsi" w:hAnsiTheme="majorHAnsi"/>
+                            </w:rPr>
                             <w:alias w:val="Subtítulo"/>
                             <w:tag w:val=""/>
                             <w:id w:val="-2143496904"/>
@@ -237,13 +259,26 @@
                             <w15:appearance w15:val="hidden"/>
                             <w:text/>
                           </w:sdtPr>
+                          <w:sdtEndPr/>
                           <w:sdtContent>
                             <w:p>
                               <w:pPr>
                                 <w:pStyle w:val="Subttulo1"/>
+                                <w:rPr>
+                                  <w:rFonts w:asciiTheme="majorHAnsi" w:hAnsiTheme="majorHAnsi"/>
+                                </w:rPr>
                               </w:pPr>
                               <w:r>
-                                <w:t>SP MED GROUP</w:t>
+                                <w:rPr>
+                                  <w:rFonts w:asciiTheme="majorHAnsi" w:hAnsiTheme="majorHAnsi"/>
+                                </w:rPr>
+                                <w:t>SP</w:t>
+                              </w:r>
+                              <w:r>
+                                <w:rPr>
+                                  <w:rFonts w:asciiTheme="majorHAnsi" w:hAnsiTheme="majorHAnsi"/>
+                                </w:rPr>
+                                <w:t xml:space="preserve"> Medical Group</w:t>
                               </w:r>
                             </w:p>
                           </w:sdtContent>
@@ -339,6 +374,7 @@
                                       <w15:appearance w15:val="hidden"/>
                                       <w:text w:multiLine="1"/>
                                     </w:sdtPr>
+                                    <w:sdtEndPr/>
                                     <w:sdtContent>
                                       <w:tc>
                                         <w:tcPr>
@@ -400,6 +436,7 @@
                                         <w15:appearance w15:val="hidden"/>
                                         <w:text/>
                                       </w:sdtPr>
+                                      <w:sdtEndPr/>
                                       <w:sdtContent>
                                         <w:p>
                                           <w:pPr>
@@ -426,6 +463,7 @@
                                           <w15:appearance w15:val="hidden"/>
                                           <w:text/>
                                         </w:sdtPr>
+                                        <w:sdtEndPr/>
                                         <w:sdtContent>
                                           <w:r>
                                             <w:t>sp.senai.br</w:t>
@@ -493,6 +531,7 @@
                                 <w15:appearance w15:val="hidden"/>
                                 <w:text w:multiLine="1"/>
                               </w:sdtPr>
+                              <w:sdtEndPr/>
                               <w:sdtContent>
                                 <w:tc>
                                   <w:tcPr>
@@ -554,6 +593,7 @@
                                   <w15:appearance w15:val="hidden"/>
                                   <w:text/>
                                 </w:sdtPr>
+                                <w:sdtEndPr/>
                                 <w:sdtContent>
                                   <w:p>
                                     <w:pPr>
@@ -580,6 +620,7 @@
                                     <w15:appearance w15:val="hidden"/>
                                     <w:text/>
                                   </w:sdtPr>
+                                  <w:sdtEndPr/>
                                   <w:sdtContent>
                                     <w:r>
                                       <w:t>sp.senai.br</w:t>
@@ -1606,10 +1647,13 @@
     </w:p>
     <w:p>
       <w:r>
-        <w:t>Coloqu</w:t>
+        <w:t xml:space="preserve">Este documento tem como objetivo estabelecer, descrever e registrar o processo do projeto </w:t>
       </w:r>
       <w:r>
-        <w:t>e aqui a descrição do documento</w:t>
+        <w:t xml:space="preserve">web/mobile </w:t>
+      </w:r>
+      <w:r>
+        <w:t>SP Medical Group.</w:t>
       </w:r>
     </w:p>
     <w:p/>
@@ -1627,15 +1671,47 @@
       <w:bookmarkEnd w:id="2"/>
     </w:p>
     <w:p>
+      <w:pPr>
+        <w:ind w:left="2160"/>
+        <w:jc w:val="both"/>
+      </w:pPr>
+      <w:bookmarkStart w:id="3" w:name="_Toc533767846"/>
       <w:r>
-        <w:t>Coloque aqui a descrição completa do projeto</w:t>
+        <w:t>Uma nova clínica médica chamada SP Med</w:t>
+      </w:r>
+      <w:r>
+        <w:t xml:space="preserve">ical Group, empresa de pequeno porte que atua no ramo da saúde, foi criada pelo médico Fernando </w:t>
+      </w:r>
+      <w:proofErr w:type="spellStart"/>
+      <w:r>
+        <w:t>Strada</w:t>
+      </w:r>
+      <w:proofErr w:type="spellEnd"/>
+      <w:r>
+        <w:t xml:space="preserve"> em 2019 na região da Paulista em São Paulo. Fernando tem uma equipe de médicos que atuam em diversas áreas (pediatria, odontologia, gastrenterologia, etc.). </w:t>
       </w:r>
     </w:p>
     <w:p>
       <w:pPr>
+        <w:ind w:left="2160"/>
+        <w:jc w:val="both"/>
+      </w:pPr>
+      <w:r>
+        <w:t>Sua empresa, por ser nova, iniciou a administração da clínica de forma simples utilizando softwares de planilhas eletrônicas, e, com o sucesso da clínica sua gestão passou a se tornar complicada devida a alta demanda dos pacientes.</w:t>
+      </w:r>
+    </w:p>
+    <w:p>
+      <w:pPr>
+        <w:jc w:val="right"/>
+      </w:pPr>
+      <w:r>
+        <w:t>(Briefing enviado pelo cliente)</w:t>
+      </w:r>
+    </w:p>
+    <w:p>
+      <w:pPr>
         <w:pStyle w:val="cabealho2"/>
       </w:pPr>
-      <w:bookmarkStart w:id="3" w:name="_Toc533767846"/>
       <w:r>
         <w:t xml:space="preserve">Resumo </w:t>
       </w:r>
@@ -1645,8 +1721,29 @@
       <w:bookmarkEnd w:id="3"/>
     </w:p>
     <w:p>
+      <w:pPr>
+        <w:jc w:val="both"/>
+      </w:pPr>
       <w:r>
-        <w:t>Coloque aqui um resumo sobre o projeto</w:t>
+        <w:t>Desenvolvimento de</w:t>
+      </w:r>
+      <w:r>
+        <w:t xml:space="preserve"> um sistema web/mobile integrado </w:t>
+      </w:r>
+      <w:r>
+        <w:t>de</w:t>
+      </w:r>
+      <w:r>
+        <w:t xml:space="preserve"> gestão </w:t>
+      </w:r>
+      <w:r>
+        <w:t>a</w:t>
+      </w:r>
+      <w:r>
+        <w:t>utomatizada</w:t>
+      </w:r>
+      <w:r>
+        <w:t>, tanto da empresa e seus colaboradores, quanto dos pacientes atendidos e médicos prestadores de serviço.</w:t>
       </w:r>
     </w:p>
     <w:p>
@@ -1667,7 +1764,7 @@
     </w:p>
     <w:p>
       <w:r>
-        <w:t>Coloque aqui brevemente o que é a modelagem de software</w:t>
+        <w:t>O objetivo da modelagem é explicar as características e o comportamento de um software, facilitando sua compreensão, a fim de evitar erros de projeto e execução e, consequentemente, funcionamento.</w:t>
       </w:r>
     </w:p>
     <w:p/>
@@ -1675,51 +1772,2344 @@
       <w:pPr>
         <w:pStyle w:val="cabealho2"/>
       </w:pPr>
-      <w:bookmarkStart w:id="5" w:name="_Toc533767848"/>
+      <w:bookmarkStart w:id="5" w:name="_Toc533767850"/>
       <w:r>
-        <w:t>Modelo Lógico</w:t>
+        <w:t>Modelo Conceitual</w:t>
       </w:r>
       <w:bookmarkEnd w:id="5"/>
     </w:p>
     <w:p>
       <w:r>
-        <w:t>Insira aqui uma breve descrição sobre o modelo lógico e a imagem exportada</w:t>
+        <w:t>No modelo conceitual pode-se conferir de maneira simplificada (alguns campos técnicos foram suprimidos, como o ID chave primária) as tabelas e seus respectivos campos, que formarão o banco de dados do projeto.</w:t>
       </w:r>
     </w:p>
+    <w:tbl>
+      <w:tblPr>
+        <w:tblStyle w:val="Tabelacomgrade"/>
+        <w:tblpPr w:leftFromText="141" w:rightFromText="141" w:vertAnchor="text" w:horzAnchor="margin" w:tblpY="151"/>
+        <w:tblW w:w="0" w:type="auto"/>
+        <w:tblBorders>
+          <w:top w:val="dotted" w:sz="4" w:space="0" w:color="auto"/>
+          <w:left w:val="dotted" w:sz="4" w:space="0" w:color="auto"/>
+          <w:bottom w:val="dotted" w:sz="4" w:space="0" w:color="auto"/>
+          <w:right w:val="dotted" w:sz="4" w:space="0" w:color="auto"/>
+          <w:insideH w:val="dotted" w:sz="4" w:space="0" w:color="auto"/>
+          <w:insideV w:val="dotted" w:sz="4" w:space="0" w:color="auto"/>
+        </w:tblBorders>
+        <w:tblLook w:val="04A0" w:firstRow="1" w:lastRow="0" w:firstColumn="1" w:lastColumn="0" w:noHBand="0" w:noVBand="1"/>
+      </w:tblPr>
+      <w:tblGrid>
+        <w:gridCol w:w="4247"/>
+        <w:gridCol w:w="4247"/>
+      </w:tblGrid>
+      <w:tr>
+        <w:trPr>
+          <w:trHeight w:val="377"/>
+        </w:trPr>
+        <w:tc>
+          <w:tcPr>
+            <w:tcW w:w="4247" w:type="dxa"/>
+            <w:shd w:val="clear" w:color="auto" w:fill="E4E3E2" w:themeFill="background2"/>
+          </w:tcPr>
+          <w:p>
+            <w:pPr>
+              <w:rPr>
+                <w:rFonts w:asciiTheme="majorHAnsi" w:hAnsiTheme="majorHAnsi"/>
+                <w:b/>
+                <w:sz w:val="20"/>
+              </w:rPr>
+            </w:pPr>
+            <w:r>
+              <w:rPr>
+                <w:rFonts w:asciiTheme="majorHAnsi" w:hAnsiTheme="majorHAnsi"/>
+                <w:b/>
+                <w:sz w:val="20"/>
+              </w:rPr>
+              <w:t>Tabela</w:t>
+            </w:r>
+          </w:p>
+        </w:tc>
+        <w:tc>
+          <w:tcPr>
+            <w:tcW w:w="4247" w:type="dxa"/>
+            <w:shd w:val="clear" w:color="auto" w:fill="E4E3E2" w:themeFill="background2"/>
+          </w:tcPr>
+          <w:p>
+            <w:pPr>
+              <w:rPr>
+                <w:rFonts w:asciiTheme="majorHAnsi" w:hAnsiTheme="majorHAnsi"/>
+                <w:b/>
+                <w:sz w:val="20"/>
+              </w:rPr>
+            </w:pPr>
+            <w:r>
+              <w:rPr>
+                <w:rFonts w:asciiTheme="majorHAnsi" w:hAnsiTheme="majorHAnsi"/>
+                <w:b/>
+                <w:sz w:val="20"/>
+              </w:rPr>
+              <w:t>Campos</w:t>
+            </w:r>
+          </w:p>
+        </w:tc>
+      </w:tr>
+      <w:tr>
+        <w:tc>
+          <w:tcPr>
+            <w:tcW w:w="4247" w:type="dxa"/>
+          </w:tcPr>
+          <w:p>
+            <w:pPr>
+              <w:rPr>
+                <w:rFonts w:asciiTheme="majorHAnsi" w:hAnsiTheme="majorHAnsi"/>
+                <w:sz w:val="20"/>
+              </w:rPr>
+            </w:pPr>
+            <w:r>
+              <w:rPr>
+                <w:rFonts w:asciiTheme="majorHAnsi" w:hAnsiTheme="majorHAnsi"/>
+                <w:sz w:val="20"/>
+              </w:rPr>
+              <w:t>CLÍNICAS</w:t>
+            </w:r>
+          </w:p>
+        </w:tc>
+        <w:tc>
+          <w:tcPr>
+            <w:tcW w:w="4247" w:type="dxa"/>
+          </w:tcPr>
+          <w:p>
+            <w:pPr>
+              <w:rPr>
+                <w:rFonts w:asciiTheme="majorHAnsi" w:hAnsiTheme="majorHAnsi"/>
+                <w:sz w:val="20"/>
+              </w:rPr>
+            </w:pPr>
+            <w:r>
+              <w:rPr>
+                <w:rFonts w:asciiTheme="majorHAnsi" w:hAnsiTheme="majorHAnsi"/>
+                <w:sz w:val="20"/>
+              </w:rPr>
+              <w:t>Nome</w:t>
+            </w:r>
+          </w:p>
+        </w:tc>
+      </w:tr>
+      <w:tr>
+        <w:tc>
+          <w:tcPr>
+            <w:tcW w:w="4247" w:type="dxa"/>
+          </w:tcPr>
+          <w:p>
+            <w:pPr>
+              <w:rPr>
+                <w:rFonts w:asciiTheme="majorHAnsi" w:hAnsiTheme="majorHAnsi"/>
+                <w:sz w:val="20"/>
+              </w:rPr>
+            </w:pPr>
+          </w:p>
+        </w:tc>
+        <w:tc>
+          <w:tcPr>
+            <w:tcW w:w="4247" w:type="dxa"/>
+          </w:tcPr>
+          <w:p>
+            <w:pPr>
+              <w:rPr>
+                <w:rFonts w:asciiTheme="majorHAnsi" w:hAnsiTheme="majorHAnsi"/>
+                <w:sz w:val="20"/>
+              </w:rPr>
+            </w:pPr>
+            <w:r>
+              <w:rPr>
+                <w:rFonts w:asciiTheme="majorHAnsi" w:hAnsiTheme="majorHAnsi"/>
+                <w:sz w:val="20"/>
+              </w:rPr>
+              <w:t>Razão Social</w:t>
+            </w:r>
+          </w:p>
+        </w:tc>
+      </w:tr>
+      <w:tr>
+        <w:tc>
+          <w:tcPr>
+            <w:tcW w:w="4247" w:type="dxa"/>
+          </w:tcPr>
+          <w:p>
+            <w:pPr>
+              <w:rPr>
+                <w:rFonts w:asciiTheme="majorHAnsi" w:hAnsiTheme="majorHAnsi"/>
+                <w:sz w:val="20"/>
+              </w:rPr>
+            </w:pPr>
+          </w:p>
+        </w:tc>
+        <w:tc>
+          <w:tcPr>
+            <w:tcW w:w="4247" w:type="dxa"/>
+          </w:tcPr>
+          <w:p>
+            <w:pPr>
+              <w:rPr>
+                <w:rFonts w:asciiTheme="majorHAnsi" w:hAnsiTheme="majorHAnsi"/>
+                <w:sz w:val="20"/>
+              </w:rPr>
+            </w:pPr>
+            <w:r>
+              <w:rPr>
+                <w:rFonts w:asciiTheme="majorHAnsi" w:hAnsiTheme="majorHAnsi"/>
+                <w:sz w:val="20"/>
+              </w:rPr>
+              <w:t>CNPJ</w:t>
+            </w:r>
+          </w:p>
+        </w:tc>
+      </w:tr>
+      <w:tr>
+        <w:tc>
+          <w:tcPr>
+            <w:tcW w:w="4247" w:type="dxa"/>
+          </w:tcPr>
+          <w:p>
+            <w:pPr>
+              <w:rPr>
+                <w:rFonts w:asciiTheme="majorHAnsi" w:hAnsiTheme="majorHAnsi"/>
+                <w:sz w:val="20"/>
+              </w:rPr>
+            </w:pPr>
+          </w:p>
+        </w:tc>
+        <w:tc>
+          <w:tcPr>
+            <w:tcW w:w="4247" w:type="dxa"/>
+          </w:tcPr>
+          <w:p>
+            <w:pPr>
+              <w:rPr>
+                <w:rFonts w:asciiTheme="majorHAnsi" w:hAnsiTheme="majorHAnsi"/>
+                <w:sz w:val="20"/>
+              </w:rPr>
+            </w:pPr>
+            <w:r>
+              <w:rPr>
+                <w:rFonts w:asciiTheme="majorHAnsi" w:hAnsiTheme="majorHAnsi"/>
+                <w:sz w:val="20"/>
+              </w:rPr>
+              <w:t>Endereço</w:t>
+            </w:r>
+          </w:p>
+        </w:tc>
+      </w:tr>
+      <w:tr>
+        <w:tc>
+          <w:tcPr>
+            <w:tcW w:w="4247" w:type="dxa"/>
+          </w:tcPr>
+          <w:p>
+            <w:pPr>
+              <w:rPr>
+                <w:rFonts w:asciiTheme="majorHAnsi" w:hAnsiTheme="majorHAnsi"/>
+                <w:sz w:val="20"/>
+              </w:rPr>
+            </w:pPr>
+          </w:p>
+        </w:tc>
+        <w:tc>
+          <w:tcPr>
+            <w:tcW w:w="4247" w:type="dxa"/>
+          </w:tcPr>
+          <w:p>
+            <w:pPr>
+              <w:rPr>
+                <w:rFonts w:asciiTheme="majorHAnsi" w:hAnsiTheme="majorHAnsi"/>
+                <w:sz w:val="20"/>
+              </w:rPr>
+            </w:pPr>
+            <w:r>
+              <w:rPr>
+                <w:rFonts w:asciiTheme="majorHAnsi" w:hAnsiTheme="majorHAnsi"/>
+                <w:sz w:val="20"/>
+              </w:rPr>
+              <w:t>CEP</w:t>
+            </w:r>
+          </w:p>
+        </w:tc>
+      </w:tr>
+      <w:tr>
+        <w:tc>
+          <w:tcPr>
+            <w:tcW w:w="4247" w:type="dxa"/>
+          </w:tcPr>
+          <w:p>
+            <w:pPr>
+              <w:rPr>
+                <w:rFonts w:asciiTheme="majorHAnsi" w:hAnsiTheme="majorHAnsi"/>
+                <w:sz w:val="20"/>
+              </w:rPr>
+            </w:pPr>
+          </w:p>
+        </w:tc>
+        <w:tc>
+          <w:tcPr>
+            <w:tcW w:w="4247" w:type="dxa"/>
+          </w:tcPr>
+          <w:p>
+            <w:pPr>
+              <w:rPr>
+                <w:rFonts w:asciiTheme="majorHAnsi" w:hAnsiTheme="majorHAnsi"/>
+                <w:sz w:val="20"/>
+              </w:rPr>
+            </w:pPr>
+            <w:r>
+              <w:rPr>
+                <w:rFonts w:asciiTheme="majorHAnsi" w:hAnsiTheme="majorHAnsi"/>
+                <w:sz w:val="20"/>
+              </w:rPr>
+              <w:t>Telefone</w:t>
+            </w:r>
+          </w:p>
+        </w:tc>
+      </w:tr>
+      <w:tr>
+        <w:tc>
+          <w:tcPr>
+            <w:tcW w:w="4247" w:type="dxa"/>
+          </w:tcPr>
+          <w:p>
+            <w:pPr>
+              <w:rPr>
+                <w:rFonts w:asciiTheme="majorHAnsi" w:hAnsiTheme="majorHAnsi"/>
+              </w:rPr>
+            </w:pPr>
+          </w:p>
+        </w:tc>
+        <w:tc>
+          <w:tcPr>
+            <w:tcW w:w="4247" w:type="dxa"/>
+          </w:tcPr>
+          <w:p>
+            <w:pPr>
+              <w:rPr>
+                <w:rFonts w:asciiTheme="majorHAnsi" w:hAnsiTheme="majorHAnsi"/>
+              </w:rPr>
+            </w:pPr>
+          </w:p>
+        </w:tc>
+      </w:tr>
+    </w:tbl>
+    <w:p/>
+    <w:p/>
+    <w:p/>
+    <w:p/>
     <w:p>
       <w:pPr>
+        <w:rPr>
+          <w:rFonts w:asciiTheme="majorHAnsi" w:hAnsiTheme="majorHAnsi"/>
+        </w:rPr>
+      </w:pPr>
+    </w:p>
+    <w:tbl>
+      <w:tblPr>
+        <w:tblStyle w:val="Tabelacomgrade"/>
+        <w:tblpPr w:leftFromText="141" w:rightFromText="141" w:vertAnchor="text" w:horzAnchor="margin" w:tblpY="-46"/>
+        <w:tblW w:w="0" w:type="auto"/>
+        <w:tblBorders>
+          <w:top w:val="dotted" w:sz="4" w:space="0" w:color="auto"/>
+          <w:left w:val="dotted" w:sz="4" w:space="0" w:color="auto"/>
+          <w:bottom w:val="dotted" w:sz="4" w:space="0" w:color="auto"/>
+          <w:right w:val="dotted" w:sz="4" w:space="0" w:color="auto"/>
+          <w:insideH w:val="dotted" w:sz="4" w:space="0" w:color="auto"/>
+          <w:insideV w:val="dotted" w:sz="4" w:space="0" w:color="auto"/>
+        </w:tblBorders>
+        <w:tblLook w:val="04A0" w:firstRow="1" w:lastRow="0" w:firstColumn="1" w:lastColumn="0" w:noHBand="0" w:noVBand="1"/>
+      </w:tblPr>
+      <w:tblGrid>
+        <w:gridCol w:w="4247"/>
+        <w:gridCol w:w="4247"/>
+      </w:tblGrid>
+      <w:tr>
+        <w:trPr>
+          <w:trHeight w:val="377"/>
+        </w:trPr>
+        <w:tc>
+          <w:tcPr>
+            <w:tcW w:w="4247" w:type="dxa"/>
+            <w:shd w:val="clear" w:color="auto" w:fill="E4E3E2" w:themeFill="background2"/>
+          </w:tcPr>
+          <w:p>
+            <w:pPr>
+              <w:rPr>
+                <w:rFonts w:asciiTheme="majorHAnsi" w:hAnsiTheme="majorHAnsi"/>
+                <w:b/>
+              </w:rPr>
+            </w:pPr>
+            <w:r>
+              <w:rPr>
+                <w:rFonts w:asciiTheme="majorHAnsi" w:hAnsiTheme="majorHAnsi"/>
+                <w:b/>
+              </w:rPr>
+              <w:t>Tabela</w:t>
+            </w:r>
+          </w:p>
+        </w:tc>
+        <w:tc>
+          <w:tcPr>
+            <w:tcW w:w="4247" w:type="dxa"/>
+            <w:shd w:val="clear" w:color="auto" w:fill="E4E3E2" w:themeFill="background2"/>
+          </w:tcPr>
+          <w:p>
+            <w:pPr>
+              <w:rPr>
+                <w:rFonts w:asciiTheme="majorHAnsi" w:hAnsiTheme="majorHAnsi"/>
+                <w:b/>
+              </w:rPr>
+            </w:pPr>
+            <w:r>
+              <w:rPr>
+                <w:rFonts w:asciiTheme="majorHAnsi" w:hAnsiTheme="majorHAnsi"/>
+                <w:b/>
+              </w:rPr>
+              <w:t>Campos</w:t>
+            </w:r>
+          </w:p>
+        </w:tc>
+      </w:tr>
+      <w:tr>
+        <w:tc>
+          <w:tcPr>
+            <w:tcW w:w="4247" w:type="dxa"/>
+          </w:tcPr>
+          <w:p>
+            <w:pPr>
+              <w:rPr>
+                <w:rFonts w:asciiTheme="majorHAnsi" w:hAnsiTheme="majorHAnsi"/>
+              </w:rPr>
+            </w:pPr>
+            <w:r>
+              <w:rPr>
+                <w:rFonts w:asciiTheme="majorHAnsi" w:hAnsiTheme="majorHAnsi"/>
+              </w:rPr>
+              <w:t>ESPECIALIDADES</w:t>
+            </w:r>
+          </w:p>
+        </w:tc>
+        <w:tc>
+          <w:tcPr>
+            <w:tcW w:w="4247" w:type="dxa"/>
+          </w:tcPr>
+          <w:p>
+            <w:pPr>
+              <w:rPr>
+                <w:rFonts w:asciiTheme="majorHAnsi" w:hAnsiTheme="majorHAnsi"/>
+              </w:rPr>
+            </w:pPr>
+            <w:r>
+              <w:rPr>
+                <w:rFonts w:asciiTheme="majorHAnsi" w:hAnsiTheme="majorHAnsi"/>
+              </w:rPr>
+              <w:t>Nome</w:t>
+            </w:r>
+          </w:p>
+        </w:tc>
+      </w:tr>
+    </w:tbl>
+    <w:p>
+      <w:pPr>
+        <w:rPr>
+          <w:rFonts w:asciiTheme="majorHAnsi" w:hAnsiTheme="majorHAnsi"/>
+        </w:rPr>
+      </w:pPr>
+    </w:p>
+    <w:p>
+      <w:pPr>
+        <w:rPr>
+          <w:rFonts w:asciiTheme="majorHAnsi" w:hAnsiTheme="majorHAnsi"/>
+        </w:rPr>
+      </w:pPr>
+    </w:p>
+    <w:tbl>
+      <w:tblPr>
+        <w:tblStyle w:val="Tabelacomgrade"/>
+        <w:tblpPr w:leftFromText="141" w:rightFromText="141" w:vertAnchor="text" w:horzAnchor="margin" w:tblpY="26"/>
+        <w:tblW w:w="0" w:type="auto"/>
+        <w:tblBorders>
+          <w:top w:val="dotted" w:sz="4" w:space="0" w:color="auto"/>
+          <w:left w:val="dotted" w:sz="4" w:space="0" w:color="auto"/>
+          <w:bottom w:val="dotted" w:sz="4" w:space="0" w:color="auto"/>
+          <w:right w:val="dotted" w:sz="4" w:space="0" w:color="auto"/>
+          <w:insideH w:val="dotted" w:sz="4" w:space="0" w:color="auto"/>
+          <w:insideV w:val="dotted" w:sz="4" w:space="0" w:color="auto"/>
+        </w:tblBorders>
+        <w:tblLook w:val="04A0" w:firstRow="1" w:lastRow="0" w:firstColumn="1" w:lastColumn="0" w:noHBand="0" w:noVBand="1"/>
+      </w:tblPr>
+      <w:tblGrid>
+        <w:gridCol w:w="4247"/>
+        <w:gridCol w:w="4247"/>
+      </w:tblGrid>
+      <w:tr>
+        <w:trPr>
+          <w:trHeight w:val="377"/>
+        </w:trPr>
+        <w:tc>
+          <w:tcPr>
+            <w:tcW w:w="4247" w:type="dxa"/>
+            <w:shd w:val="clear" w:color="auto" w:fill="E4E3E2" w:themeFill="background2"/>
+          </w:tcPr>
+          <w:p>
+            <w:pPr>
+              <w:rPr>
+                <w:rFonts w:asciiTheme="majorHAnsi" w:hAnsiTheme="majorHAnsi"/>
+                <w:b/>
+              </w:rPr>
+            </w:pPr>
+            <w:r>
+              <w:rPr>
+                <w:rFonts w:asciiTheme="majorHAnsi" w:hAnsiTheme="majorHAnsi"/>
+                <w:b/>
+              </w:rPr>
+              <w:t>Tabela</w:t>
+            </w:r>
+          </w:p>
+        </w:tc>
+        <w:tc>
+          <w:tcPr>
+            <w:tcW w:w="4247" w:type="dxa"/>
+            <w:shd w:val="clear" w:color="auto" w:fill="E4E3E2" w:themeFill="background2"/>
+          </w:tcPr>
+          <w:p>
+            <w:pPr>
+              <w:rPr>
+                <w:rFonts w:asciiTheme="majorHAnsi" w:hAnsiTheme="majorHAnsi"/>
+                <w:b/>
+              </w:rPr>
+            </w:pPr>
+            <w:r>
+              <w:rPr>
+                <w:rFonts w:asciiTheme="majorHAnsi" w:hAnsiTheme="majorHAnsi"/>
+                <w:b/>
+              </w:rPr>
+              <w:t>Campos</w:t>
+            </w:r>
+          </w:p>
+        </w:tc>
+      </w:tr>
+      <w:tr>
+        <w:tc>
+          <w:tcPr>
+            <w:tcW w:w="4247" w:type="dxa"/>
+          </w:tcPr>
+          <w:p>
+            <w:pPr>
+              <w:rPr>
+                <w:rFonts w:asciiTheme="majorHAnsi" w:hAnsiTheme="majorHAnsi"/>
+              </w:rPr>
+            </w:pPr>
+            <w:r>
+              <w:rPr>
+                <w:rFonts w:asciiTheme="majorHAnsi" w:hAnsiTheme="majorHAnsi"/>
+              </w:rPr>
+              <w:t>MÉTODOS TERAPÊUTICOS</w:t>
+            </w:r>
+          </w:p>
+        </w:tc>
+        <w:tc>
+          <w:tcPr>
+            <w:tcW w:w="4247" w:type="dxa"/>
+          </w:tcPr>
+          <w:p>
+            <w:pPr>
+              <w:rPr>
+                <w:rFonts w:asciiTheme="majorHAnsi" w:hAnsiTheme="majorHAnsi"/>
+              </w:rPr>
+            </w:pPr>
+            <w:r>
+              <w:rPr>
+                <w:rFonts w:asciiTheme="majorHAnsi" w:hAnsiTheme="majorHAnsi"/>
+              </w:rPr>
+              <w:t>Nome</w:t>
+            </w:r>
+          </w:p>
+        </w:tc>
+      </w:tr>
+    </w:tbl>
+    <w:p>
+      <w:pPr>
+        <w:rPr>
+          <w:rFonts w:asciiTheme="majorHAnsi" w:hAnsiTheme="majorHAnsi"/>
+        </w:rPr>
+      </w:pPr>
+    </w:p>
+    <w:p>
+      <w:pPr>
+        <w:rPr>
+          <w:rFonts w:asciiTheme="majorHAnsi" w:hAnsiTheme="majorHAnsi"/>
+        </w:rPr>
+      </w:pPr>
+    </w:p>
+    <w:tbl>
+      <w:tblPr>
+        <w:tblStyle w:val="Tabelacomgrade"/>
+        <w:tblW w:w="0" w:type="auto"/>
+        <w:tblBorders>
+          <w:top w:val="dotted" w:sz="4" w:space="0" w:color="auto"/>
+          <w:left w:val="dotted" w:sz="4" w:space="0" w:color="auto"/>
+          <w:bottom w:val="dotted" w:sz="4" w:space="0" w:color="auto"/>
+          <w:right w:val="dotted" w:sz="4" w:space="0" w:color="auto"/>
+          <w:insideH w:val="dotted" w:sz="4" w:space="0" w:color="auto"/>
+          <w:insideV w:val="dotted" w:sz="4" w:space="0" w:color="auto"/>
+        </w:tblBorders>
+        <w:tblLook w:val="04A0" w:firstRow="1" w:lastRow="0" w:firstColumn="1" w:lastColumn="0" w:noHBand="0" w:noVBand="1"/>
+      </w:tblPr>
+      <w:tblGrid>
+        <w:gridCol w:w="4247"/>
+        <w:gridCol w:w="4247"/>
+      </w:tblGrid>
+      <w:tr>
+        <w:trPr>
+          <w:trHeight w:val="377"/>
+        </w:trPr>
+        <w:tc>
+          <w:tcPr>
+            <w:tcW w:w="4247" w:type="dxa"/>
+            <w:shd w:val="clear" w:color="auto" w:fill="E4E3E2" w:themeFill="background2"/>
+          </w:tcPr>
+          <w:p>
+            <w:pPr>
+              <w:rPr>
+                <w:rFonts w:asciiTheme="majorHAnsi" w:hAnsiTheme="majorHAnsi"/>
+                <w:b/>
+              </w:rPr>
+            </w:pPr>
+            <w:r>
+              <w:rPr>
+                <w:rFonts w:asciiTheme="majorHAnsi" w:hAnsiTheme="majorHAnsi"/>
+                <w:b/>
+              </w:rPr>
+              <w:t>Tabela</w:t>
+            </w:r>
+          </w:p>
+        </w:tc>
+        <w:tc>
+          <w:tcPr>
+            <w:tcW w:w="4247" w:type="dxa"/>
+            <w:shd w:val="clear" w:color="auto" w:fill="E4E3E2" w:themeFill="background2"/>
+          </w:tcPr>
+          <w:p>
+            <w:pPr>
+              <w:rPr>
+                <w:rFonts w:asciiTheme="majorHAnsi" w:hAnsiTheme="majorHAnsi"/>
+                <w:b/>
+              </w:rPr>
+            </w:pPr>
+            <w:r>
+              <w:rPr>
+                <w:rFonts w:asciiTheme="majorHAnsi" w:hAnsiTheme="majorHAnsi"/>
+                <w:b/>
+              </w:rPr>
+              <w:t>Campos</w:t>
+            </w:r>
+          </w:p>
+        </w:tc>
+      </w:tr>
+      <w:tr>
+        <w:tc>
+          <w:tcPr>
+            <w:tcW w:w="4247" w:type="dxa"/>
+          </w:tcPr>
+          <w:p>
+            <w:pPr>
+              <w:rPr>
+                <w:rFonts w:asciiTheme="majorHAnsi" w:hAnsiTheme="majorHAnsi"/>
+              </w:rPr>
+            </w:pPr>
+            <w:r>
+              <w:rPr>
+                <w:rFonts w:asciiTheme="majorHAnsi" w:hAnsiTheme="majorHAnsi"/>
+              </w:rPr>
+              <w:t>MÉDICOS</w:t>
+            </w:r>
+          </w:p>
+        </w:tc>
+        <w:tc>
+          <w:tcPr>
+            <w:tcW w:w="4247" w:type="dxa"/>
+          </w:tcPr>
+          <w:p>
+            <w:pPr>
+              <w:rPr>
+                <w:rFonts w:asciiTheme="majorHAnsi" w:hAnsiTheme="majorHAnsi"/>
+              </w:rPr>
+            </w:pPr>
+            <w:r>
+              <w:rPr>
+                <w:rFonts w:asciiTheme="majorHAnsi" w:hAnsiTheme="majorHAnsi"/>
+              </w:rPr>
+              <w:t>Nome</w:t>
+            </w:r>
+          </w:p>
+        </w:tc>
+      </w:tr>
+      <w:tr>
+        <w:tc>
+          <w:tcPr>
+            <w:tcW w:w="4247" w:type="dxa"/>
+          </w:tcPr>
+          <w:p>
+            <w:pPr>
+              <w:rPr>
+                <w:rFonts w:asciiTheme="majorHAnsi" w:hAnsiTheme="majorHAnsi"/>
+              </w:rPr>
+            </w:pPr>
+          </w:p>
+        </w:tc>
+        <w:tc>
+          <w:tcPr>
+            <w:tcW w:w="4247" w:type="dxa"/>
+          </w:tcPr>
+          <w:p>
+            <w:pPr>
+              <w:rPr>
+                <w:rFonts w:asciiTheme="majorHAnsi" w:hAnsiTheme="majorHAnsi"/>
+              </w:rPr>
+            </w:pPr>
+            <w:r>
+              <w:rPr>
+                <w:rFonts w:asciiTheme="majorHAnsi" w:hAnsiTheme="majorHAnsi"/>
+              </w:rPr>
+              <w:t>CRM</w:t>
+            </w:r>
+          </w:p>
+        </w:tc>
+      </w:tr>
+      <w:tr>
+        <w:tc>
+          <w:tcPr>
+            <w:tcW w:w="4247" w:type="dxa"/>
+          </w:tcPr>
+          <w:p>
+            <w:pPr>
+              <w:rPr>
+                <w:rFonts w:asciiTheme="majorHAnsi" w:hAnsiTheme="majorHAnsi"/>
+              </w:rPr>
+            </w:pPr>
+          </w:p>
+        </w:tc>
+        <w:tc>
+          <w:tcPr>
+            <w:tcW w:w="4247" w:type="dxa"/>
+          </w:tcPr>
+          <w:p>
+            <w:pPr>
+              <w:rPr>
+                <w:rFonts w:asciiTheme="majorHAnsi" w:hAnsiTheme="majorHAnsi"/>
+              </w:rPr>
+            </w:pPr>
+            <w:proofErr w:type="spellStart"/>
+            <w:r>
+              <w:rPr>
+                <w:rFonts w:asciiTheme="majorHAnsi" w:hAnsiTheme="majorHAnsi"/>
+              </w:rPr>
+              <w:t>ID_Especialidade</w:t>
+            </w:r>
+            <w:proofErr w:type="spellEnd"/>
+          </w:p>
+        </w:tc>
+      </w:tr>
+      <w:tr>
+        <w:tc>
+          <w:tcPr>
+            <w:tcW w:w="4247" w:type="dxa"/>
+          </w:tcPr>
+          <w:p>
+            <w:pPr>
+              <w:rPr>
+                <w:rFonts w:asciiTheme="majorHAnsi" w:hAnsiTheme="majorHAnsi"/>
+              </w:rPr>
+            </w:pPr>
+          </w:p>
+        </w:tc>
+        <w:tc>
+          <w:tcPr>
+            <w:tcW w:w="4247" w:type="dxa"/>
+          </w:tcPr>
+          <w:p>
+            <w:pPr>
+              <w:rPr>
+                <w:rFonts w:asciiTheme="majorHAnsi" w:hAnsiTheme="majorHAnsi"/>
+              </w:rPr>
+            </w:pPr>
+            <w:proofErr w:type="spellStart"/>
+            <w:r>
+              <w:rPr>
+                <w:rFonts w:asciiTheme="majorHAnsi" w:hAnsiTheme="majorHAnsi"/>
+              </w:rPr>
+              <w:t>ID_Método</w:t>
+            </w:r>
+            <w:proofErr w:type="spellEnd"/>
+            <w:r>
+              <w:rPr>
+                <w:rFonts w:asciiTheme="majorHAnsi" w:hAnsiTheme="majorHAnsi"/>
+              </w:rPr>
+              <w:t xml:space="preserve"> Terapêutico</w:t>
+            </w:r>
+          </w:p>
+        </w:tc>
+      </w:tr>
+    </w:tbl>
+    <w:p>
+      <w:pPr>
+        <w:rPr>
+          <w:rFonts w:asciiTheme="majorHAnsi" w:hAnsiTheme="majorHAnsi"/>
+        </w:rPr>
+      </w:pPr>
+    </w:p>
+    <w:tbl>
+      <w:tblPr>
+        <w:tblStyle w:val="Tabelacomgrade"/>
+        <w:tblW w:w="0" w:type="auto"/>
+        <w:tblBorders>
+          <w:top w:val="dotted" w:sz="4" w:space="0" w:color="auto"/>
+          <w:left w:val="dotted" w:sz="4" w:space="0" w:color="auto"/>
+          <w:bottom w:val="dotted" w:sz="4" w:space="0" w:color="auto"/>
+          <w:right w:val="dotted" w:sz="4" w:space="0" w:color="auto"/>
+          <w:insideH w:val="dotted" w:sz="4" w:space="0" w:color="auto"/>
+          <w:insideV w:val="dotted" w:sz="4" w:space="0" w:color="auto"/>
+        </w:tblBorders>
+        <w:tblLook w:val="04A0" w:firstRow="1" w:lastRow="0" w:firstColumn="1" w:lastColumn="0" w:noHBand="0" w:noVBand="1"/>
+      </w:tblPr>
+      <w:tblGrid>
+        <w:gridCol w:w="4247"/>
+        <w:gridCol w:w="4247"/>
+      </w:tblGrid>
+      <w:tr>
+        <w:trPr>
+          <w:trHeight w:val="377"/>
+        </w:trPr>
+        <w:tc>
+          <w:tcPr>
+            <w:tcW w:w="4247" w:type="dxa"/>
+            <w:shd w:val="clear" w:color="auto" w:fill="E4E3E2" w:themeFill="background2"/>
+          </w:tcPr>
+          <w:p>
+            <w:pPr>
+              <w:rPr>
+                <w:rFonts w:asciiTheme="majorHAnsi" w:hAnsiTheme="majorHAnsi"/>
+                <w:b/>
+              </w:rPr>
+            </w:pPr>
+            <w:r>
+              <w:rPr>
+                <w:rFonts w:asciiTheme="majorHAnsi" w:hAnsiTheme="majorHAnsi"/>
+                <w:b/>
+              </w:rPr>
+              <w:t>Tabela</w:t>
+            </w:r>
+          </w:p>
+        </w:tc>
+        <w:tc>
+          <w:tcPr>
+            <w:tcW w:w="4247" w:type="dxa"/>
+            <w:shd w:val="clear" w:color="auto" w:fill="E4E3E2" w:themeFill="background2"/>
+          </w:tcPr>
+          <w:p>
+            <w:pPr>
+              <w:rPr>
+                <w:rFonts w:asciiTheme="majorHAnsi" w:hAnsiTheme="majorHAnsi"/>
+                <w:b/>
+              </w:rPr>
+            </w:pPr>
+            <w:r>
+              <w:rPr>
+                <w:rFonts w:asciiTheme="majorHAnsi" w:hAnsiTheme="majorHAnsi"/>
+                <w:b/>
+              </w:rPr>
+              <w:t>Campos</w:t>
+            </w:r>
+          </w:p>
+        </w:tc>
+      </w:tr>
+      <w:tr>
+        <w:tc>
+          <w:tcPr>
+            <w:tcW w:w="4247" w:type="dxa"/>
+          </w:tcPr>
+          <w:p>
+            <w:pPr>
+              <w:rPr>
+                <w:rFonts w:asciiTheme="majorHAnsi" w:hAnsiTheme="majorHAnsi"/>
+              </w:rPr>
+            </w:pPr>
+            <w:r>
+              <w:rPr>
+                <w:rFonts w:asciiTheme="majorHAnsi" w:hAnsiTheme="majorHAnsi"/>
+              </w:rPr>
+              <w:t>PACIENTES</w:t>
+            </w:r>
+          </w:p>
+        </w:tc>
+        <w:tc>
+          <w:tcPr>
+            <w:tcW w:w="4247" w:type="dxa"/>
+          </w:tcPr>
+          <w:p>
+            <w:pPr>
+              <w:rPr>
+                <w:rFonts w:asciiTheme="majorHAnsi" w:hAnsiTheme="majorHAnsi"/>
+              </w:rPr>
+            </w:pPr>
+            <w:r>
+              <w:rPr>
+                <w:rFonts w:asciiTheme="majorHAnsi" w:hAnsiTheme="majorHAnsi"/>
+              </w:rPr>
+              <w:t>Nome</w:t>
+            </w:r>
+          </w:p>
+        </w:tc>
+      </w:tr>
+      <w:tr>
+        <w:tc>
+          <w:tcPr>
+            <w:tcW w:w="4247" w:type="dxa"/>
+          </w:tcPr>
+          <w:p>
+            <w:pPr>
+              <w:rPr>
+                <w:rFonts w:asciiTheme="majorHAnsi" w:hAnsiTheme="majorHAnsi"/>
+              </w:rPr>
+            </w:pPr>
+          </w:p>
+        </w:tc>
+        <w:tc>
+          <w:tcPr>
+            <w:tcW w:w="4247" w:type="dxa"/>
+          </w:tcPr>
+          <w:p>
+            <w:pPr>
+              <w:rPr>
+                <w:rFonts w:asciiTheme="majorHAnsi" w:hAnsiTheme="majorHAnsi"/>
+              </w:rPr>
+            </w:pPr>
+            <w:proofErr w:type="spellStart"/>
+            <w:r>
+              <w:rPr>
+                <w:rFonts w:asciiTheme="majorHAnsi" w:hAnsiTheme="majorHAnsi"/>
+              </w:rPr>
+              <w:t>ID_Usuário</w:t>
+            </w:r>
+            <w:proofErr w:type="spellEnd"/>
+          </w:p>
+        </w:tc>
+      </w:tr>
+      <w:tr>
+        <w:tc>
+          <w:tcPr>
+            <w:tcW w:w="4247" w:type="dxa"/>
+          </w:tcPr>
+          <w:p>
+            <w:pPr>
+              <w:rPr>
+                <w:rFonts w:asciiTheme="majorHAnsi" w:hAnsiTheme="majorHAnsi"/>
+              </w:rPr>
+            </w:pPr>
+          </w:p>
+        </w:tc>
+        <w:tc>
+          <w:tcPr>
+            <w:tcW w:w="4247" w:type="dxa"/>
+          </w:tcPr>
+          <w:p>
+            <w:pPr>
+              <w:rPr>
+                <w:rFonts w:asciiTheme="majorHAnsi" w:hAnsiTheme="majorHAnsi"/>
+              </w:rPr>
+            </w:pPr>
+            <w:r>
+              <w:rPr>
+                <w:rFonts w:asciiTheme="majorHAnsi" w:hAnsiTheme="majorHAnsi"/>
+              </w:rPr>
+              <w:t>RG</w:t>
+            </w:r>
+          </w:p>
+        </w:tc>
+      </w:tr>
+      <w:tr>
+        <w:tc>
+          <w:tcPr>
+            <w:tcW w:w="4247" w:type="dxa"/>
+          </w:tcPr>
+          <w:p>
+            <w:pPr>
+              <w:rPr>
+                <w:rFonts w:asciiTheme="majorHAnsi" w:hAnsiTheme="majorHAnsi"/>
+              </w:rPr>
+            </w:pPr>
+          </w:p>
+        </w:tc>
+        <w:tc>
+          <w:tcPr>
+            <w:tcW w:w="4247" w:type="dxa"/>
+          </w:tcPr>
+          <w:p>
+            <w:pPr>
+              <w:rPr>
+                <w:rFonts w:asciiTheme="majorHAnsi" w:hAnsiTheme="majorHAnsi"/>
+              </w:rPr>
+            </w:pPr>
+            <w:r>
+              <w:rPr>
+                <w:rFonts w:asciiTheme="majorHAnsi" w:hAnsiTheme="majorHAnsi"/>
+              </w:rPr>
+              <w:t>CPF</w:t>
+            </w:r>
+          </w:p>
+        </w:tc>
+      </w:tr>
+      <w:tr>
+        <w:tc>
+          <w:tcPr>
+            <w:tcW w:w="4247" w:type="dxa"/>
+          </w:tcPr>
+          <w:p>
+            <w:pPr>
+              <w:rPr>
+                <w:rFonts w:asciiTheme="majorHAnsi" w:hAnsiTheme="majorHAnsi"/>
+              </w:rPr>
+            </w:pPr>
+          </w:p>
+        </w:tc>
+        <w:tc>
+          <w:tcPr>
+            <w:tcW w:w="4247" w:type="dxa"/>
+          </w:tcPr>
+          <w:p>
+            <w:pPr>
+              <w:rPr>
+                <w:rFonts w:asciiTheme="majorHAnsi" w:hAnsiTheme="majorHAnsi"/>
+              </w:rPr>
+            </w:pPr>
+            <w:r>
+              <w:rPr>
+                <w:rFonts w:asciiTheme="majorHAnsi" w:hAnsiTheme="majorHAnsi"/>
+              </w:rPr>
+              <w:t>Data de Nascimento</w:t>
+            </w:r>
+          </w:p>
+        </w:tc>
+      </w:tr>
+      <w:tr>
+        <w:tc>
+          <w:tcPr>
+            <w:tcW w:w="4247" w:type="dxa"/>
+          </w:tcPr>
+          <w:p>
+            <w:pPr>
+              <w:rPr>
+                <w:rFonts w:asciiTheme="majorHAnsi" w:hAnsiTheme="majorHAnsi"/>
+              </w:rPr>
+            </w:pPr>
+          </w:p>
+        </w:tc>
+        <w:tc>
+          <w:tcPr>
+            <w:tcW w:w="4247" w:type="dxa"/>
+          </w:tcPr>
+          <w:p>
+            <w:pPr>
+              <w:rPr>
+                <w:rFonts w:asciiTheme="majorHAnsi" w:hAnsiTheme="majorHAnsi"/>
+              </w:rPr>
+            </w:pPr>
+            <w:r>
+              <w:rPr>
+                <w:rFonts w:asciiTheme="majorHAnsi" w:hAnsiTheme="majorHAnsi"/>
+              </w:rPr>
+              <w:t>Endereço</w:t>
+            </w:r>
+          </w:p>
+        </w:tc>
+      </w:tr>
+      <w:tr>
+        <w:tc>
+          <w:tcPr>
+            <w:tcW w:w="4247" w:type="dxa"/>
+          </w:tcPr>
+          <w:p>
+            <w:pPr>
+              <w:rPr>
+                <w:rFonts w:asciiTheme="majorHAnsi" w:hAnsiTheme="majorHAnsi"/>
+              </w:rPr>
+            </w:pPr>
+          </w:p>
+        </w:tc>
+        <w:tc>
+          <w:tcPr>
+            <w:tcW w:w="4247" w:type="dxa"/>
+          </w:tcPr>
+          <w:p>
+            <w:pPr>
+              <w:rPr>
+                <w:rFonts w:asciiTheme="majorHAnsi" w:hAnsiTheme="majorHAnsi"/>
+              </w:rPr>
+            </w:pPr>
+            <w:r>
+              <w:rPr>
+                <w:rFonts w:asciiTheme="majorHAnsi" w:hAnsiTheme="majorHAnsi"/>
+              </w:rPr>
+              <w:t>CEP</w:t>
+            </w:r>
+          </w:p>
+        </w:tc>
+      </w:tr>
+      <w:tr>
+        <w:tc>
+          <w:tcPr>
+            <w:tcW w:w="4247" w:type="dxa"/>
+          </w:tcPr>
+          <w:p>
+            <w:pPr>
+              <w:rPr>
+                <w:rFonts w:asciiTheme="majorHAnsi" w:hAnsiTheme="majorHAnsi"/>
+              </w:rPr>
+            </w:pPr>
+          </w:p>
+        </w:tc>
+        <w:tc>
+          <w:tcPr>
+            <w:tcW w:w="4247" w:type="dxa"/>
+          </w:tcPr>
+          <w:p>
+            <w:pPr>
+              <w:rPr>
+                <w:rFonts w:asciiTheme="majorHAnsi" w:hAnsiTheme="majorHAnsi"/>
+              </w:rPr>
+            </w:pPr>
+            <w:r>
+              <w:rPr>
+                <w:rFonts w:asciiTheme="majorHAnsi" w:hAnsiTheme="majorHAnsi"/>
+              </w:rPr>
+              <w:t>Telefone</w:t>
+            </w:r>
+          </w:p>
+        </w:tc>
+      </w:tr>
+      <w:tr>
+        <w:tc>
+          <w:tcPr>
+            <w:tcW w:w="4247" w:type="dxa"/>
+          </w:tcPr>
+          <w:p>
+            <w:pPr>
+              <w:rPr>
+                <w:rFonts w:asciiTheme="majorHAnsi" w:hAnsiTheme="majorHAnsi"/>
+              </w:rPr>
+            </w:pPr>
+          </w:p>
+        </w:tc>
+        <w:tc>
+          <w:tcPr>
+            <w:tcW w:w="4247" w:type="dxa"/>
+          </w:tcPr>
+          <w:p>
+            <w:pPr>
+              <w:rPr>
+                <w:rFonts w:asciiTheme="majorHAnsi" w:hAnsiTheme="majorHAnsi"/>
+              </w:rPr>
+            </w:pPr>
+            <w:proofErr w:type="spellStart"/>
+            <w:r>
+              <w:rPr>
+                <w:rFonts w:asciiTheme="majorHAnsi" w:hAnsiTheme="majorHAnsi"/>
+              </w:rPr>
+              <w:t>ID_Prontuário</w:t>
+            </w:r>
+            <w:proofErr w:type="spellEnd"/>
+          </w:p>
+        </w:tc>
+      </w:tr>
+    </w:tbl>
+    <w:p>
+      <w:pPr>
+        <w:rPr>
+          <w:rFonts w:asciiTheme="majorHAnsi" w:hAnsiTheme="majorHAnsi"/>
+        </w:rPr>
+      </w:pPr>
+    </w:p>
+    <w:p>
+      <w:pPr>
+        <w:rPr>
+          <w:rFonts w:asciiTheme="majorHAnsi" w:hAnsiTheme="majorHAnsi"/>
+        </w:rPr>
+      </w:pPr>
+    </w:p>
+    <w:tbl>
+      <w:tblPr>
+        <w:tblStyle w:val="Tabelacomgrade"/>
+        <w:tblW w:w="0" w:type="auto"/>
+        <w:tblBorders>
+          <w:top w:val="dotted" w:sz="4" w:space="0" w:color="auto"/>
+          <w:left w:val="dotted" w:sz="4" w:space="0" w:color="auto"/>
+          <w:bottom w:val="dotted" w:sz="4" w:space="0" w:color="auto"/>
+          <w:right w:val="dotted" w:sz="4" w:space="0" w:color="auto"/>
+          <w:insideH w:val="dotted" w:sz="4" w:space="0" w:color="auto"/>
+          <w:insideV w:val="dotted" w:sz="4" w:space="0" w:color="auto"/>
+        </w:tblBorders>
+        <w:tblLook w:val="04A0" w:firstRow="1" w:lastRow="0" w:firstColumn="1" w:lastColumn="0" w:noHBand="0" w:noVBand="1"/>
+      </w:tblPr>
+      <w:tblGrid>
+        <w:gridCol w:w="4247"/>
+        <w:gridCol w:w="4247"/>
+      </w:tblGrid>
+      <w:tr>
+        <w:trPr>
+          <w:trHeight w:val="377"/>
+        </w:trPr>
+        <w:tc>
+          <w:tcPr>
+            <w:tcW w:w="4247" w:type="dxa"/>
+            <w:shd w:val="clear" w:color="auto" w:fill="E4E3E2" w:themeFill="background2"/>
+          </w:tcPr>
+          <w:p>
+            <w:pPr>
+              <w:rPr>
+                <w:rFonts w:asciiTheme="majorHAnsi" w:hAnsiTheme="majorHAnsi"/>
+                <w:b/>
+              </w:rPr>
+            </w:pPr>
+            <w:r>
+              <w:rPr>
+                <w:rFonts w:asciiTheme="majorHAnsi" w:hAnsiTheme="majorHAnsi"/>
+                <w:b/>
+              </w:rPr>
+              <w:t>Tabela</w:t>
+            </w:r>
+          </w:p>
+        </w:tc>
+        <w:tc>
+          <w:tcPr>
+            <w:tcW w:w="4247" w:type="dxa"/>
+            <w:shd w:val="clear" w:color="auto" w:fill="E4E3E2" w:themeFill="background2"/>
+          </w:tcPr>
+          <w:p>
+            <w:pPr>
+              <w:rPr>
+                <w:rFonts w:asciiTheme="majorHAnsi" w:hAnsiTheme="majorHAnsi"/>
+                <w:b/>
+              </w:rPr>
+            </w:pPr>
+            <w:r>
+              <w:rPr>
+                <w:rFonts w:asciiTheme="majorHAnsi" w:hAnsiTheme="majorHAnsi"/>
+                <w:b/>
+              </w:rPr>
+              <w:t>Campos</w:t>
+            </w:r>
+          </w:p>
+        </w:tc>
+      </w:tr>
+      <w:tr>
+        <w:tc>
+          <w:tcPr>
+            <w:tcW w:w="4247" w:type="dxa"/>
+          </w:tcPr>
+          <w:p>
+            <w:pPr>
+              <w:rPr>
+                <w:rFonts w:asciiTheme="majorHAnsi" w:hAnsiTheme="majorHAnsi"/>
+              </w:rPr>
+            </w:pPr>
+            <w:r>
+              <w:rPr>
+                <w:rFonts w:asciiTheme="majorHAnsi" w:hAnsiTheme="majorHAnsi"/>
+              </w:rPr>
+              <w:t>STATUS_CONSULTAS</w:t>
+            </w:r>
+          </w:p>
+        </w:tc>
+        <w:tc>
+          <w:tcPr>
+            <w:tcW w:w="4247" w:type="dxa"/>
+          </w:tcPr>
+          <w:p>
+            <w:pPr>
+              <w:rPr>
+                <w:rFonts w:asciiTheme="majorHAnsi" w:hAnsiTheme="majorHAnsi"/>
+              </w:rPr>
+            </w:pPr>
+            <w:r>
+              <w:rPr>
+                <w:rFonts w:asciiTheme="majorHAnsi" w:hAnsiTheme="majorHAnsi"/>
+              </w:rPr>
+              <w:t>Nome</w:t>
+            </w:r>
+          </w:p>
+        </w:tc>
+      </w:tr>
+    </w:tbl>
+    <w:p>
+      <w:pPr>
+        <w:rPr>
+          <w:rFonts w:asciiTheme="majorHAnsi" w:hAnsiTheme="majorHAnsi"/>
+        </w:rPr>
+      </w:pPr>
+    </w:p>
+    <w:tbl>
+      <w:tblPr>
+        <w:tblStyle w:val="Tabelacomgrade"/>
+        <w:tblW w:w="0" w:type="auto"/>
+        <w:tblBorders>
+          <w:top w:val="dotted" w:sz="4" w:space="0" w:color="auto"/>
+          <w:left w:val="dotted" w:sz="4" w:space="0" w:color="auto"/>
+          <w:bottom w:val="dotted" w:sz="4" w:space="0" w:color="auto"/>
+          <w:right w:val="dotted" w:sz="4" w:space="0" w:color="auto"/>
+          <w:insideH w:val="dotted" w:sz="4" w:space="0" w:color="auto"/>
+          <w:insideV w:val="dotted" w:sz="4" w:space="0" w:color="auto"/>
+        </w:tblBorders>
+        <w:tblLook w:val="04A0" w:firstRow="1" w:lastRow="0" w:firstColumn="1" w:lastColumn="0" w:noHBand="0" w:noVBand="1"/>
+      </w:tblPr>
+      <w:tblGrid>
+        <w:gridCol w:w="4247"/>
+        <w:gridCol w:w="4247"/>
+      </w:tblGrid>
+      <w:tr>
+        <w:trPr>
+          <w:trHeight w:val="377"/>
+        </w:trPr>
+        <w:tc>
+          <w:tcPr>
+            <w:tcW w:w="4247" w:type="dxa"/>
+            <w:shd w:val="clear" w:color="auto" w:fill="E4E3E2" w:themeFill="background2"/>
+          </w:tcPr>
+          <w:p>
+            <w:pPr>
+              <w:rPr>
+                <w:rFonts w:asciiTheme="majorHAnsi" w:hAnsiTheme="majorHAnsi"/>
+                <w:b/>
+              </w:rPr>
+            </w:pPr>
+            <w:r>
+              <w:rPr>
+                <w:rFonts w:asciiTheme="majorHAnsi" w:hAnsiTheme="majorHAnsi"/>
+                <w:b/>
+              </w:rPr>
+              <w:t>Tabela</w:t>
+            </w:r>
+          </w:p>
+        </w:tc>
+        <w:tc>
+          <w:tcPr>
+            <w:tcW w:w="4247" w:type="dxa"/>
+            <w:shd w:val="clear" w:color="auto" w:fill="E4E3E2" w:themeFill="background2"/>
+          </w:tcPr>
+          <w:p>
+            <w:pPr>
+              <w:rPr>
+                <w:rFonts w:asciiTheme="majorHAnsi" w:hAnsiTheme="majorHAnsi"/>
+                <w:b/>
+              </w:rPr>
+            </w:pPr>
+            <w:r>
+              <w:rPr>
+                <w:rFonts w:asciiTheme="majorHAnsi" w:hAnsiTheme="majorHAnsi"/>
+                <w:b/>
+              </w:rPr>
+              <w:t>Campos</w:t>
+            </w:r>
+          </w:p>
+        </w:tc>
+      </w:tr>
+      <w:tr>
+        <w:tc>
+          <w:tcPr>
+            <w:tcW w:w="4247" w:type="dxa"/>
+          </w:tcPr>
+          <w:p>
+            <w:pPr>
+              <w:rPr>
+                <w:rFonts w:asciiTheme="majorHAnsi" w:hAnsiTheme="majorHAnsi"/>
+              </w:rPr>
+            </w:pPr>
+            <w:r>
+              <w:rPr>
+                <w:rFonts w:asciiTheme="majorHAnsi" w:hAnsiTheme="majorHAnsi"/>
+              </w:rPr>
+              <w:t>CONSULTAS</w:t>
+            </w:r>
+          </w:p>
+        </w:tc>
+        <w:tc>
+          <w:tcPr>
+            <w:tcW w:w="4247" w:type="dxa"/>
+          </w:tcPr>
+          <w:p>
+            <w:pPr>
+              <w:rPr>
+                <w:rFonts w:asciiTheme="majorHAnsi" w:hAnsiTheme="majorHAnsi"/>
+              </w:rPr>
+            </w:pPr>
+            <w:proofErr w:type="spellStart"/>
+            <w:r>
+              <w:rPr>
+                <w:rFonts w:asciiTheme="majorHAnsi" w:hAnsiTheme="majorHAnsi"/>
+              </w:rPr>
+              <w:t>ID_Médico</w:t>
+            </w:r>
+            <w:proofErr w:type="spellEnd"/>
+          </w:p>
+        </w:tc>
+      </w:tr>
+      <w:tr>
+        <w:tc>
+          <w:tcPr>
+            <w:tcW w:w="4247" w:type="dxa"/>
+          </w:tcPr>
+          <w:p>
+            <w:pPr>
+              <w:rPr>
+                <w:rFonts w:asciiTheme="majorHAnsi" w:hAnsiTheme="majorHAnsi"/>
+              </w:rPr>
+            </w:pPr>
+          </w:p>
+        </w:tc>
+        <w:tc>
+          <w:tcPr>
+            <w:tcW w:w="4247" w:type="dxa"/>
+          </w:tcPr>
+          <w:p>
+            <w:pPr>
+              <w:rPr>
+                <w:rFonts w:asciiTheme="majorHAnsi" w:hAnsiTheme="majorHAnsi"/>
+              </w:rPr>
+            </w:pPr>
+            <w:proofErr w:type="spellStart"/>
+            <w:r>
+              <w:rPr>
+                <w:rFonts w:asciiTheme="majorHAnsi" w:hAnsiTheme="majorHAnsi"/>
+              </w:rPr>
+              <w:t>ID_Paciente</w:t>
+            </w:r>
+            <w:proofErr w:type="spellEnd"/>
+          </w:p>
+        </w:tc>
+      </w:tr>
+      <w:tr>
+        <w:tc>
+          <w:tcPr>
+            <w:tcW w:w="4247" w:type="dxa"/>
+          </w:tcPr>
+          <w:p>
+            <w:pPr>
+              <w:rPr>
+                <w:rFonts w:asciiTheme="majorHAnsi" w:hAnsiTheme="majorHAnsi"/>
+              </w:rPr>
+            </w:pPr>
+          </w:p>
+        </w:tc>
+        <w:tc>
+          <w:tcPr>
+            <w:tcW w:w="4247" w:type="dxa"/>
+          </w:tcPr>
+          <w:p>
+            <w:pPr>
+              <w:rPr>
+                <w:rFonts w:asciiTheme="majorHAnsi" w:hAnsiTheme="majorHAnsi"/>
+              </w:rPr>
+            </w:pPr>
+            <w:proofErr w:type="spellStart"/>
+            <w:r>
+              <w:rPr>
+                <w:rFonts w:asciiTheme="majorHAnsi" w:hAnsiTheme="majorHAnsi"/>
+              </w:rPr>
+              <w:t>ID_Clínica</w:t>
+            </w:r>
+            <w:proofErr w:type="spellEnd"/>
+          </w:p>
+        </w:tc>
+      </w:tr>
+      <w:tr>
+        <w:tc>
+          <w:tcPr>
+            <w:tcW w:w="4247" w:type="dxa"/>
+          </w:tcPr>
+          <w:p>
+            <w:pPr>
+              <w:rPr>
+                <w:rFonts w:asciiTheme="majorHAnsi" w:hAnsiTheme="majorHAnsi"/>
+              </w:rPr>
+            </w:pPr>
+          </w:p>
+        </w:tc>
+        <w:tc>
+          <w:tcPr>
+            <w:tcW w:w="4247" w:type="dxa"/>
+          </w:tcPr>
+          <w:p>
+            <w:pPr>
+              <w:rPr>
+                <w:rFonts w:asciiTheme="majorHAnsi" w:hAnsiTheme="majorHAnsi"/>
+              </w:rPr>
+            </w:pPr>
+            <w:r>
+              <w:rPr>
+                <w:rFonts w:asciiTheme="majorHAnsi" w:hAnsiTheme="majorHAnsi"/>
+              </w:rPr>
+              <w:t>Data</w:t>
+            </w:r>
+          </w:p>
+        </w:tc>
+      </w:tr>
+      <w:tr>
+        <w:tc>
+          <w:tcPr>
+            <w:tcW w:w="4247" w:type="dxa"/>
+          </w:tcPr>
+          <w:p>
+            <w:pPr>
+              <w:rPr>
+                <w:rFonts w:asciiTheme="majorHAnsi" w:hAnsiTheme="majorHAnsi"/>
+              </w:rPr>
+            </w:pPr>
+          </w:p>
+        </w:tc>
+        <w:tc>
+          <w:tcPr>
+            <w:tcW w:w="4247" w:type="dxa"/>
+          </w:tcPr>
+          <w:p>
+            <w:pPr>
+              <w:rPr>
+                <w:rFonts w:asciiTheme="majorHAnsi" w:hAnsiTheme="majorHAnsi"/>
+              </w:rPr>
+            </w:pPr>
+            <w:r>
+              <w:rPr>
+                <w:rFonts w:asciiTheme="majorHAnsi" w:hAnsiTheme="majorHAnsi"/>
+              </w:rPr>
+              <w:t>Hora</w:t>
+            </w:r>
+          </w:p>
+        </w:tc>
+      </w:tr>
+      <w:tr>
+        <w:tc>
+          <w:tcPr>
+            <w:tcW w:w="4247" w:type="dxa"/>
+          </w:tcPr>
+          <w:p>
+            <w:pPr>
+              <w:rPr>
+                <w:rFonts w:asciiTheme="majorHAnsi" w:hAnsiTheme="majorHAnsi"/>
+              </w:rPr>
+            </w:pPr>
+          </w:p>
+        </w:tc>
+        <w:tc>
+          <w:tcPr>
+            <w:tcW w:w="4247" w:type="dxa"/>
+          </w:tcPr>
+          <w:p>
+            <w:pPr>
+              <w:rPr>
+                <w:rFonts w:asciiTheme="majorHAnsi" w:hAnsiTheme="majorHAnsi"/>
+              </w:rPr>
+            </w:pPr>
+            <w:proofErr w:type="spellStart"/>
+            <w:r>
+              <w:rPr>
+                <w:rFonts w:asciiTheme="majorHAnsi" w:hAnsiTheme="majorHAnsi"/>
+              </w:rPr>
+              <w:t>ID_Status</w:t>
+            </w:r>
+            <w:proofErr w:type="spellEnd"/>
+            <w:r>
+              <w:rPr>
+                <w:rFonts w:asciiTheme="majorHAnsi" w:hAnsiTheme="majorHAnsi"/>
+              </w:rPr>
+              <w:t xml:space="preserve"> Consulta</w:t>
+            </w:r>
+          </w:p>
+        </w:tc>
+      </w:tr>
+      <w:tr>
+        <w:tc>
+          <w:tcPr>
+            <w:tcW w:w="4247" w:type="dxa"/>
+          </w:tcPr>
+          <w:p>
+            <w:pPr>
+              <w:rPr>
+                <w:rFonts w:asciiTheme="majorHAnsi" w:hAnsiTheme="majorHAnsi"/>
+              </w:rPr>
+            </w:pPr>
+          </w:p>
+        </w:tc>
+        <w:tc>
+          <w:tcPr>
+            <w:tcW w:w="4247" w:type="dxa"/>
+          </w:tcPr>
+          <w:p>
+            <w:pPr>
+              <w:rPr>
+                <w:rFonts w:asciiTheme="majorHAnsi" w:hAnsiTheme="majorHAnsi"/>
+              </w:rPr>
+            </w:pPr>
+            <w:r>
+              <w:rPr>
+                <w:rFonts w:asciiTheme="majorHAnsi" w:hAnsiTheme="majorHAnsi"/>
+              </w:rPr>
+              <w:t>Observações</w:t>
+            </w:r>
+          </w:p>
+        </w:tc>
+      </w:tr>
+    </w:tbl>
+    <w:p>
+      <w:pPr>
+        <w:rPr>
+          <w:rFonts w:asciiTheme="majorHAnsi" w:hAnsiTheme="majorHAnsi"/>
+        </w:rPr>
+      </w:pPr>
+    </w:p>
+    <w:tbl>
+      <w:tblPr>
+        <w:tblStyle w:val="Tabelacomgrade"/>
+        <w:tblW w:w="0" w:type="auto"/>
+        <w:tblBorders>
+          <w:top w:val="dotted" w:sz="4" w:space="0" w:color="auto"/>
+          <w:left w:val="dotted" w:sz="4" w:space="0" w:color="auto"/>
+          <w:bottom w:val="dotted" w:sz="4" w:space="0" w:color="auto"/>
+          <w:right w:val="dotted" w:sz="4" w:space="0" w:color="auto"/>
+          <w:insideH w:val="dotted" w:sz="4" w:space="0" w:color="auto"/>
+          <w:insideV w:val="dotted" w:sz="4" w:space="0" w:color="auto"/>
+        </w:tblBorders>
+        <w:tblLook w:val="04A0" w:firstRow="1" w:lastRow="0" w:firstColumn="1" w:lastColumn="0" w:noHBand="0" w:noVBand="1"/>
+      </w:tblPr>
+      <w:tblGrid>
+        <w:gridCol w:w="4247"/>
+        <w:gridCol w:w="4247"/>
+      </w:tblGrid>
+      <w:tr>
+        <w:trPr>
+          <w:trHeight w:val="377"/>
+        </w:trPr>
+        <w:tc>
+          <w:tcPr>
+            <w:tcW w:w="4247" w:type="dxa"/>
+            <w:shd w:val="clear" w:color="auto" w:fill="E4E3E2" w:themeFill="background2"/>
+          </w:tcPr>
+          <w:p>
+            <w:pPr>
+              <w:rPr>
+                <w:rFonts w:asciiTheme="majorHAnsi" w:hAnsiTheme="majorHAnsi"/>
+                <w:b/>
+              </w:rPr>
+            </w:pPr>
+            <w:r>
+              <w:rPr>
+                <w:rFonts w:asciiTheme="majorHAnsi" w:hAnsiTheme="majorHAnsi"/>
+                <w:b/>
+              </w:rPr>
+              <w:t>Tabela</w:t>
+            </w:r>
+          </w:p>
+        </w:tc>
+        <w:tc>
+          <w:tcPr>
+            <w:tcW w:w="4247" w:type="dxa"/>
+            <w:shd w:val="clear" w:color="auto" w:fill="E4E3E2" w:themeFill="background2"/>
+          </w:tcPr>
+          <w:p>
+            <w:pPr>
+              <w:rPr>
+                <w:rFonts w:asciiTheme="majorHAnsi" w:hAnsiTheme="majorHAnsi"/>
+                <w:b/>
+              </w:rPr>
+            </w:pPr>
+            <w:r>
+              <w:rPr>
+                <w:rFonts w:asciiTheme="majorHAnsi" w:hAnsiTheme="majorHAnsi"/>
+                <w:b/>
+              </w:rPr>
+              <w:t>Campos</w:t>
+            </w:r>
+          </w:p>
+        </w:tc>
+      </w:tr>
+      <w:tr>
+        <w:tc>
+          <w:tcPr>
+            <w:tcW w:w="4247" w:type="dxa"/>
+          </w:tcPr>
+          <w:p>
+            <w:pPr>
+              <w:rPr>
+                <w:rFonts w:asciiTheme="majorHAnsi" w:hAnsiTheme="majorHAnsi"/>
+              </w:rPr>
+            </w:pPr>
+            <w:r>
+              <w:rPr>
+                <w:rFonts w:asciiTheme="majorHAnsi" w:hAnsiTheme="majorHAnsi"/>
+              </w:rPr>
+              <w:t>GÊNEROS</w:t>
+            </w:r>
+          </w:p>
+        </w:tc>
+        <w:tc>
+          <w:tcPr>
+            <w:tcW w:w="4247" w:type="dxa"/>
+          </w:tcPr>
+          <w:p>
+            <w:pPr>
+              <w:rPr>
+                <w:rFonts w:asciiTheme="majorHAnsi" w:hAnsiTheme="majorHAnsi"/>
+              </w:rPr>
+            </w:pPr>
+            <w:r>
+              <w:rPr>
+                <w:rFonts w:asciiTheme="majorHAnsi" w:hAnsiTheme="majorHAnsi"/>
+              </w:rPr>
+              <w:t>Tipo</w:t>
+            </w:r>
+          </w:p>
+        </w:tc>
+      </w:tr>
+    </w:tbl>
+    <w:p>
+      <w:pPr>
+        <w:rPr>
+          <w:rFonts w:asciiTheme="majorHAnsi" w:hAnsiTheme="majorHAnsi"/>
+        </w:rPr>
+      </w:pPr>
+    </w:p>
+    <w:tbl>
+      <w:tblPr>
+        <w:tblStyle w:val="Tabelacomgrade"/>
+        <w:tblW w:w="0" w:type="auto"/>
+        <w:tblBorders>
+          <w:top w:val="dotted" w:sz="4" w:space="0" w:color="auto"/>
+          <w:left w:val="dotted" w:sz="4" w:space="0" w:color="auto"/>
+          <w:bottom w:val="dotted" w:sz="4" w:space="0" w:color="auto"/>
+          <w:right w:val="dotted" w:sz="4" w:space="0" w:color="auto"/>
+          <w:insideH w:val="dotted" w:sz="4" w:space="0" w:color="auto"/>
+          <w:insideV w:val="dotted" w:sz="4" w:space="0" w:color="auto"/>
+        </w:tblBorders>
+        <w:tblLook w:val="04A0" w:firstRow="1" w:lastRow="0" w:firstColumn="1" w:lastColumn="0" w:noHBand="0" w:noVBand="1"/>
+      </w:tblPr>
+      <w:tblGrid>
+        <w:gridCol w:w="4247"/>
+        <w:gridCol w:w="4247"/>
+      </w:tblGrid>
+      <w:tr>
+        <w:trPr>
+          <w:trHeight w:val="377"/>
+        </w:trPr>
+        <w:tc>
+          <w:tcPr>
+            <w:tcW w:w="4247" w:type="dxa"/>
+            <w:shd w:val="clear" w:color="auto" w:fill="E4E3E2" w:themeFill="background2"/>
+          </w:tcPr>
+          <w:p>
+            <w:pPr>
+              <w:rPr>
+                <w:rFonts w:asciiTheme="majorHAnsi" w:hAnsiTheme="majorHAnsi"/>
+                <w:b/>
+              </w:rPr>
+            </w:pPr>
+            <w:r>
+              <w:rPr>
+                <w:rFonts w:asciiTheme="majorHAnsi" w:hAnsiTheme="majorHAnsi"/>
+                <w:b/>
+              </w:rPr>
+              <w:t>Tabela</w:t>
+            </w:r>
+          </w:p>
+        </w:tc>
+        <w:tc>
+          <w:tcPr>
+            <w:tcW w:w="4247" w:type="dxa"/>
+            <w:shd w:val="clear" w:color="auto" w:fill="E4E3E2" w:themeFill="background2"/>
+          </w:tcPr>
+          <w:p>
+            <w:pPr>
+              <w:rPr>
+                <w:rFonts w:asciiTheme="majorHAnsi" w:hAnsiTheme="majorHAnsi"/>
+                <w:b/>
+              </w:rPr>
+            </w:pPr>
+            <w:r>
+              <w:rPr>
+                <w:rFonts w:asciiTheme="majorHAnsi" w:hAnsiTheme="majorHAnsi"/>
+                <w:b/>
+              </w:rPr>
+              <w:t>Campos</w:t>
+            </w:r>
+          </w:p>
+        </w:tc>
+      </w:tr>
+      <w:tr>
+        <w:tc>
+          <w:tcPr>
+            <w:tcW w:w="4247" w:type="dxa"/>
+          </w:tcPr>
+          <w:p>
+            <w:pPr>
+              <w:rPr>
+                <w:rFonts w:asciiTheme="majorHAnsi" w:hAnsiTheme="majorHAnsi"/>
+              </w:rPr>
+            </w:pPr>
+            <w:r>
+              <w:rPr>
+                <w:rFonts w:asciiTheme="majorHAnsi" w:hAnsiTheme="majorHAnsi"/>
+              </w:rPr>
+              <w:t>PRONTUÁRIOS</w:t>
+            </w:r>
+          </w:p>
+        </w:tc>
+        <w:tc>
+          <w:tcPr>
+            <w:tcW w:w="4247" w:type="dxa"/>
+          </w:tcPr>
+          <w:p>
+            <w:pPr>
+              <w:rPr>
+                <w:rFonts w:asciiTheme="majorHAnsi" w:hAnsiTheme="majorHAnsi"/>
+              </w:rPr>
+            </w:pPr>
+            <w:proofErr w:type="spellStart"/>
+            <w:r>
+              <w:rPr>
+                <w:rFonts w:asciiTheme="majorHAnsi" w:hAnsiTheme="majorHAnsi"/>
+              </w:rPr>
+              <w:t>ID_</w:t>
+            </w:r>
+            <w:r>
+              <w:rPr>
+                <w:rFonts w:asciiTheme="majorHAnsi" w:hAnsiTheme="majorHAnsi"/>
+              </w:rPr>
+              <w:t>Gênero</w:t>
+            </w:r>
+            <w:proofErr w:type="spellEnd"/>
+          </w:p>
+        </w:tc>
+      </w:tr>
+      <w:tr>
+        <w:tc>
+          <w:tcPr>
+            <w:tcW w:w="4247" w:type="dxa"/>
+          </w:tcPr>
+          <w:p>
+            <w:pPr>
+              <w:rPr>
+                <w:rFonts w:asciiTheme="majorHAnsi" w:hAnsiTheme="majorHAnsi"/>
+              </w:rPr>
+            </w:pPr>
+          </w:p>
+        </w:tc>
+        <w:tc>
+          <w:tcPr>
+            <w:tcW w:w="4247" w:type="dxa"/>
+          </w:tcPr>
+          <w:p>
+            <w:pPr>
+              <w:rPr>
+                <w:rFonts w:asciiTheme="majorHAnsi" w:hAnsiTheme="majorHAnsi"/>
+              </w:rPr>
+            </w:pPr>
+            <w:r>
+              <w:rPr>
+                <w:rFonts w:asciiTheme="majorHAnsi" w:hAnsiTheme="majorHAnsi"/>
+              </w:rPr>
+              <w:t>Altura</w:t>
+            </w:r>
+          </w:p>
+        </w:tc>
+      </w:tr>
+      <w:tr>
+        <w:tc>
+          <w:tcPr>
+            <w:tcW w:w="4247" w:type="dxa"/>
+          </w:tcPr>
+          <w:p>
+            <w:pPr>
+              <w:rPr>
+                <w:rFonts w:asciiTheme="majorHAnsi" w:hAnsiTheme="majorHAnsi"/>
+              </w:rPr>
+            </w:pPr>
+          </w:p>
+        </w:tc>
+        <w:tc>
+          <w:tcPr>
+            <w:tcW w:w="4247" w:type="dxa"/>
+          </w:tcPr>
+          <w:p>
+            <w:pPr>
+              <w:rPr>
+                <w:rFonts w:asciiTheme="majorHAnsi" w:hAnsiTheme="majorHAnsi"/>
+              </w:rPr>
+            </w:pPr>
+            <w:r>
+              <w:rPr>
+                <w:rFonts w:asciiTheme="majorHAnsi" w:hAnsiTheme="majorHAnsi"/>
+              </w:rPr>
+              <w:t>Peso Atual</w:t>
+            </w:r>
+          </w:p>
+        </w:tc>
+      </w:tr>
+      <w:tr>
+        <w:tc>
+          <w:tcPr>
+            <w:tcW w:w="4247" w:type="dxa"/>
+          </w:tcPr>
+          <w:p>
+            <w:pPr>
+              <w:rPr>
+                <w:rFonts w:asciiTheme="majorHAnsi" w:hAnsiTheme="majorHAnsi"/>
+              </w:rPr>
+            </w:pPr>
+          </w:p>
+        </w:tc>
+        <w:tc>
+          <w:tcPr>
+            <w:tcW w:w="4247" w:type="dxa"/>
+          </w:tcPr>
+          <w:p>
+            <w:pPr>
+              <w:rPr>
+                <w:rFonts w:asciiTheme="majorHAnsi" w:hAnsiTheme="majorHAnsi"/>
+              </w:rPr>
+            </w:pPr>
+            <w:r>
+              <w:rPr>
+                <w:rFonts w:asciiTheme="majorHAnsi" w:hAnsiTheme="majorHAnsi"/>
+              </w:rPr>
+              <w:t>Observações</w:t>
+            </w:r>
+          </w:p>
+        </w:tc>
+      </w:tr>
+    </w:tbl>
+    <w:p>
+      <w:pPr>
+        <w:rPr>
+          <w:rFonts w:asciiTheme="majorHAnsi" w:hAnsiTheme="majorHAnsi"/>
+        </w:rPr>
+      </w:pPr>
+    </w:p>
+    <w:tbl>
+      <w:tblPr>
+        <w:tblStyle w:val="Tabelacomgrade"/>
+        <w:tblW w:w="0" w:type="auto"/>
+        <w:tblBorders>
+          <w:top w:val="dotted" w:sz="4" w:space="0" w:color="auto"/>
+          <w:left w:val="dotted" w:sz="4" w:space="0" w:color="auto"/>
+          <w:bottom w:val="dotted" w:sz="4" w:space="0" w:color="auto"/>
+          <w:right w:val="dotted" w:sz="4" w:space="0" w:color="auto"/>
+          <w:insideH w:val="dotted" w:sz="4" w:space="0" w:color="auto"/>
+          <w:insideV w:val="dotted" w:sz="4" w:space="0" w:color="auto"/>
+        </w:tblBorders>
+        <w:tblLook w:val="04A0" w:firstRow="1" w:lastRow="0" w:firstColumn="1" w:lastColumn="0" w:noHBand="0" w:noVBand="1"/>
+      </w:tblPr>
+      <w:tblGrid>
+        <w:gridCol w:w="4247"/>
+        <w:gridCol w:w="4247"/>
+      </w:tblGrid>
+      <w:tr>
+        <w:trPr>
+          <w:trHeight w:val="377"/>
+        </w:trPr>
+        <w:tc>
+          <w:tcPr>
+            <w:tcW w:w="4247" w:type="dxa"/>
+            <w:shd w:val="clear" w:color="auto" w:fill="E4E3E2" w:themeFill="background2"/>
+          </w:tcPr>
+          <w:p>
+            <w:pPr>
+              <w:rPr>
+                <w:rFonts w:asciiTheme="majorHAnsi" w:hAnsiTheme="majorHAnsi"/>
+                <w:b/>
+              </w:rPr>
+            </w:pPr>
+            <w:r>
+              <w:rPr>
+                <w:rFonts w:asciiTheme="majorHAnsi" w:hAnsiTheme="majorHAnsi"/>
+                <w:b/>
+              </w:rPr>
+              <w:t>Tabela</w:t>
+            </w:r>
+          </w:p>
+        </w:tc>
+        <w:tc>
+          <w:tcPr>
+            <w:tcW w:w="4247" w:type="dxa"/>
+            <w:shd w:val="clear" w:color="auto" w:fill="E4E3E2" w:themeFill="background2"/>
+          </w:tcPr>
+          <w:p>
+            <w:pPr>
+              <w:rPr>
+                <w:rFonts w:asciiTheme="majorHAnsi" w:hAnsiTheme="majorHAnsi"/>
+                <w:b/>
+              </w:rPr>
+            </w:pPr>
+            <w:r>
+              <w:rPr>
+                <w:rFonts w:asciiTheme="majorHAnsi" w:hAnsiTheme="majorHAnsi"/>
+                <w:b/>
+              </w:rPr>
+              <w:t>Campos</w:t>
+            </w:r>
+          </w:p>
+        </w:tc>
+      </w:tr>
+      <w:tr>
+        <w:tc>
+          <w:tcPr>
+            <w:tcW w:w="4247" w:type="dxa"/>
+          </w:tcPr>
+          <w:p>
+            <w:pPr>
+              <w:rPr>
+                <w:rFonts w:asciiTheme="majorHAnsi" w:hAnsiTheme="majorHAnsi"/>
+              </w:rPr>
+            </w:pPr>
+            <w:r>
+              <w:rPr>
+                <w:rFonts w:asciiTheme="majorHAnsi" w:hAnsiTheme="majorHAnsi"/>
+              </w:rPr>
+              <w:t>USUÁRIO_TIPO</w:t>
+            </w:r>
+          </w:p>
+        </w:tc>
+        <w:tc>
+          <w:tcPr>
+            <w:tcW w:w="4247" w:type="dxa"/>
+          </w:tcPr>
+          <w:p>
+            <w:pPr>
+              <w:rPr>
+                <w:rFonts w:asciiTheme="majorHAnsi" w:hAnsiTheme="majorHAnsi"/>
+              </w:rPr>
+            </w:pPr>
+            <w:r>
+              <w:rPr>
+                <w:rFonts w:asciiTheme="majorHAnsi" w:hAnsiTheme="majorHAnsi"/>
+              </w:rPr>
+              <w:t>Tipo</w:t>
+            </w:r>
+          </w:p>
+        </w:tc>
+      </w:tr>
+    </w:tbl>
+    <w:p>
+      <w:pPr>
+        <w:rPr>
+          <w:rFonts w:asciiTheme="majorHAnsi" w:hAnsiTheme="majorHAnsi"/>
+        </w:rPr>
+      </w:pPr>
+    </w:p>
+    <w:tbl>
+      <w:tblPr>
+        <w:tblStyle w:val="Tabelacomgrade"/>
+        <w:tblW w:w="0" w:type="auto"/>
+        <w:tblBorders>
+          <w:top w:val="dotted" w:sz="4" w:space="0" w:color="auto"/>
+          <w:left w:val="dotted" w:sz="4" w:space="0" w:color="auto"/>
+          <w:bottom w:val="dotted" w:sz="4" w:space="0" w:color="auto"/>
+          <w:right w:val="dotted" w:sz="4" w:space="0" w:color="auto"/>
+          <w:insideH w:val="dotted" w:sz="4" w:space="0" w:color="auto"/>
+          <w:insideV w:val="dotted" w:sz="4" w:space="0" w:color="auto"/>
+        </w:tblBorders>
+        <w:tblLook w:val="04A0" w:firstRow="1" w:lastRow="0" w:firstColumn="1" w:lastColumn="0" w:noHBand="0" w:noVBand="1"/>
+      </w:tblPr>
+      <w:tblGrid>
+        <w:gridCol w:w="4247"/>
+        <w:gridCol w:w="4247"/>
+      </w:tblGrid>
+      <w:tr>
+        <w:trPr>
+          <w:trHeight w:val="377"/>
+        </w:trPr>
+        <w:tc>
+          <w:tcPr>
+            <w:tcW w:w="4247" w:type="dxa"/>
+            <w:shd w:val="clear" w:color="auto" w:fill="E4E3E2" w:themeFill="background2"/>
+          </w:tcPr>
+          <w:p>
+            <w:pPr>
+              <w:rPr>
+                <w:rFonts w:asciiTheme="majorHAnsi" w:hAnsiTheme="majorHAnsi"/>
+                <w:b/>
+              </w:rPr>
+            </w:pPr>
+            <w:r>
+              <w:rPr>
+                <w:rFonts w:asciiTheme="majorHAnsi" w:hAnsiTheme="majorHAnsi"/>
+                <w:b/>
+              </w:rPr>
+              <w:t>Tabela</w:t>
+            </w:r>
+          </w:p>
+        </w:tc>
+        <w:tc>
+          <w:tcPr>
+            <w:tcW w:w="4247" w:type="dxa"/>
+            <w:shd w:val="clear" w:color="auto" w:fill="E4E3E2" w:themeFill="background2"/>
+          </w:tcPr>
+          <w:p>
+            <w:pPr>
+              <w:rPr>
+                <w:rFonts w:asciiTheme="majorHAnsi" w:hAnsiTheme="majorHAnsi"/>
+                <w:b/>
+              </w:rPr>
+            </w:pPr>
+            <w:r>
+              <w:rPr>
+                <w:rFonts w:asciiTheme="majorHAnsi" w:hAnsiTheme="majorHAnsi"/>
+                <w:b/>
+              </w:rPr>
+              <w:t>Campos</w:t>
+            </w:r>
+          </w:p>
+        </w:tc>
+      </w:tr>
+      <w:tr>
+        <w:tc>
+          <w:tcPr>
+            <w:tcW w:w="4247" w:type="dxa"/>
+          </w:tcPr>
+          <w:p>
+            <w:pPr>
+              <w:rPr>
+                <w:rFonts w:asciiTheme="majorHAnsi" w:hAnsiTheme="majorHAnsi"/>
+              </w:rPr>
+            </w:pPr>
+            <w:r>
+              <w:rPr>
+                <w:rFonts w:asciiTheme="majorHAnsi" w:hAnsiTheme="majorHAnsi"/>
+              </w:rPr>
+              <w:t>USUÁRIOS</w:t>
+            </w:r>
+          </w:p>
+        </w:tc>
+        <w:tc>
+          <w:tcPr>
+            <w:tcW w:w="4247" w:type="dxa"/>
+          </w:tcPr>
+          <w:p>
+            <w:pPr>
+              <w:rPr>
+                <w:rFonts w:asciiTheme="majorHAnsi" w:hAnsiTheme="majorHAnsi"/>
+              </w:rPr>
+            </w:pPr>
+            <w:r>
+              <w:rPr>
+                <w:rFonts w:asciiTheme="majorHAnsi" w:hAnsiTheme="majorHAnsi"/>
+              </w:rPr>
+              <w:t>E-mail</w:t>
+            </w:r>
+          </w:p>
+        </w:tc>
+      </w:tr>
+      <w:tr>
+        <w:tc>
+          <w:tcPr>
+            <w:tcW w:w="4247" w:type="dxa"/>
+          </w:tcPr>
+          <w:p>
+            <w:pPr>
+              <w:rPr>
+                <w:rFonts w:asciiTheme="majorHAnsi" w:hAnsiTheme="majorHAnsi"/>
+              </w:rPr>
+            </w:pPr>
+          </w:p>
+        </w:tc>
+        <w:tc>
+          <w:tcPr>
+            <w:tcW w:w="4247" w:type="dxa"/>
+          </w:tcPr>
+          <w:p>
+            <w:pPr>
+              <w:rPr>
+                <w:rFonts w:asciiTheme="majorHAnsi" w:hAnsiTheme="majorHAnsi"/>
+              </w:rPr>
+            </w:pPr>
+            <w:r>
+              <w:rPr>
+                <w:rFonts w:asciiTheme="majorHAnsi" w:hAnsiTheme="majorHAnsi"/>
+              </w:rPr>
+              <w:t>Senha</w:t>
+            </w:r>
+          </w:p>
+        </w:tc>
+      </w:tr>
+      <w:tr>
+        <w:tc>
+          <w:tcPr>
+            <w:tcW w:w="4247" w:type="dxa"/>
+          </w:tcPr>
+          <w:p>
+            <w:pPr>
+              <w:rPr>
+                <w:rFonts w:asciiTheme="majorHAnsi" w:hAnsiTheme="majorHAnsi"/>
+              </w:rPr>
+            </w:pPr>
+          </w:p>
+        </w:tc>
+        <w:tc>
+          <w:tcPr>
+            <w:tcW w:w="4247" w:type="dxa"/>
+          </w:tcPr>
+          <w:p>
+            <w:pPr>
+              <w:rPr>
+                <w:rFonts w:asciiTheme="majorHAnsi" w:hAnsiTheme="majorHAnsi"/>
+              </w:rPr>
+            </w:pPr>
+            <w:proofErr w:type="spellStart"/>
+            <w:r>
+              <w:rPr>
+                <w:rFonts w:asciiTheme="majorHAnsi" w:hAnsiTheme="majorHAnsi"/>
+              </w:rPr>
+              <w:t>ID_Usuario_</w:t>
+            </w:r>
+            <w:r>
+              <w:rPr>
+                <w:rFonts w:asciiTheme="majorHAnsi" w:hAnsiTheme="majorHAnsi"/>
+              </w:rPr>
+              <w:t>Tipo</w:t>
+            </w:r>
+            <w:proofErr w:type="spellEnd"/>
+          </w:p>
+        </w:tc>
+      </w:tr>
+      <w:tr>
+        <w:tc>
+          <w:tcPr>
+            <w:tcW w:w="4247" w:type="dxa"/>
+          </w:tcPr>
+          <w:p>
+            <w:pPr>
+              <w:rPr>
+                <w:rFonts w:asciiTheme="majorHAnsi" w:hAnsiTheme="majorHAnsi"/>
+              </w:rPr>
+            </w:pPr>
+          </w:p>
+        </w:tc>
+        <w:tc>
+          <w:tcPr>
+            <w:tcW w:w="4247" w:type="dxa"/>
+          </w:tcPr>
+          <w:p>
+            <w:pPr>
+              <w:rPr>
+                <w:rFonts w:asciiTheme="majorHAnsi" w:hAnsiTheme="majorHAnsi"/>
+              </w:rPr>
+            </w:pPr>
+          </w:p>
+        </w:tc>
+      </w:tr>
+    </w:tbl>
+    <w:p/>
+    <w:p>
+      <w:r>
+        <w:br w:type="page"/>
+      </w:r>
+    </w:p>
+    <w:p/>
+    <w:p>
+      <w:pPr>
         <w:pStyle w:val="cabealho2"/>
       </w:pPr>
-      <w:bookmarkStart w:id="6" w:name="_Toc533767849"/>
+      <w:bookmarkStart w:id="6" w:name="_Toc533767848"/>
       <w:r>
-        <w:t>Modelo Físico</w:t>
+        <w:t>Modelo Lógico</w:t>
       </w:r>
       <w:bookmarkEnd w:id="6"/>
     </w:p>
     <w:p>
       <w:r>
-        <w:t>Insira aqui uma breve descrição sobre o modelo físico e a imagem exportada</w:t>
+        <w:t>O modelo lógico representa as relações entre as entidades</w:t>
+      </w:r>
+      <w:r>
+        <w:t xml:space="preserve"> principais</w:t>
+      </w:r>
+      <w:r>
+        <w:t xml:space="preserve"> (tabelas) e os níveis de relacionamento </w:t>
+      </w:r>
+      <w:r>
+        <w:t xml:space="preserve">(cardinalidade) </w:t>
+      </w:r>
+      <w:r>
+        <w:t>entre os dados que serão registrados no banco.</w:t>
       </w:r>
     </w:p>
+    <w:p/>
     <w:p>
+      <w:r>
+        <w:rPr>
+          <w:noProof/>
+        </w:rPr>
+        <w:drawing>
+          <wp:inline distT="0" distB="0" distL="0" distR="0">
+            <wp:extent cx="5732145" cy="5992495"/>
+            <wp:effectExtent l="0" t="0" r="1905" b="8255"/>
+            <wp:docPr id="1" name="Imagem 1"/>
+            <wp:cNvGraphicFramePr>
+              <a:graphicFrameLocks xmlns:a="http://schemas.openxmlformats.org/drawingml/2006/main" noChangeAspect="1"/>
+            </wp:cNvGraphicFramePr>
+            <a:graphic xmlns:a="http://schemas.openxmlformats.org/drawingml/2006/main">
+              <a:graphicData uri="http://schemas.openxmlformats.org/drawingml/2006/picture">
+                <pic:pic xmlns:pic="http://schemas.openxmlformats.org/drawingml/2006/picture">
+                  <pic:nvPicPr>
+                    <pic:cNvPr id="1" name="SPMedGroup_ModeloLogico_Cardinalidade.png"/>
+                    <pic:cNvPicPr/>
+                  </pic:nvPicPr>
+                  <pic:blipFill>
+                    <a:blip r:embed="rId11">
+                      <a:extLst>
+                        <a:ext uri="{28A0092B-C50C-407E-A947-70E740481C1C}">
+                          <a14:useLocalDpi xmlns:a14="http://schemas.microsoft.com/office/drawing/2010/main" val="0"/>
+                        </a:ext>
+                      </a:extLst>
+                    </a:blip>
+                    <a:stretch>
+                      <a:fillRect/>
+                    </a:stretch>
+                  </pic:blipFill>
+                  <pic:spPr>
+                    <a:xfrm>
+                      <a:off x="0" y="0"/>
+                      <a:ext cx="5732145" cy="5992495"/>
+                    </a:xfrm>
+                    <a:prstGeom prst="rect">
+                      <a:avLst/>
+                    </a:prstGeom>
+                  </pic:spPr>
+                </pic:pic>
+              </a:graphicData>
+            </a:graphic>
+          </wp:inline>
+        </w:drawing>
+      </w:r>
+    </w:p>
+    <w:p/>
+    <w:p/>
+    <w:p/>
+    <w:p/>
+    <w:p>
       <w:pPr>
         <w:pStyle w:val="cabealho2"/>
       </w:pPr>
-      <w:bookmarkStart w:id="7" w:name="_Toc533767850"/>
+      <w:bookmarkStart w:id="7" w:name="_Toc533767849"/>
       <w:r>
-        <w:t>Modelo Conceitual</w:t>
+        <w:lastRenderedPageBreak/>
+        <w:t>Modelo Físico</w:t>
       </w:r>
       <w:bookmarkEnd w:id="7"/>
     </w:p>
     <w:p>
-      <w:r>
-        <w:t>Insira aqui uma breve descrição sobre o modelo conceitual e a imagem exportada</w:t>
-      </w:r>
-    </w:p>
-    <w:p>
       <w:pPr>
         <w:sectPr>
-          <w:footerReference w:type="default" r:id="rId11"/>
+          <w:footerReference w:type="default" r:id="rId12"/>
           <w:pgSz w:w="11907" w:h="16839" w:code="9"/>
           <w:pgMar w:top="1080" w:right="1440" w:bottom="1080" w:left="1440" w:header="720" w:footer="720" w:gutter="0"/>
           <w:cols w:space="720"/>
@@ -1732,6 +4122,70 @@
         <w:pStyle w:val="cabealho2"/>
       </w:pPr>
       <w:bookmarkStart w:id="8" w:name="_Toc533767851"/>
+      <w:r>
+        <w:lastRenderedPageBreak/>
+        <w:t>Validação do banco de dados</w:t>
+      </w:r>
+    </w:p>
+    <w:p>
+      <w:r>
+        <w:t>Nas</w:t>
+      </w:r>
+      <w:bookmarkStart w:id="9" w:name="_GoBack"/>
+      <w:bookmarkEnd w:id="9"/>
+      <w:r>
+        <w:t xml:space="preserve"> tabelas de validação são inseridos dados fictícios a fim de testar a estrutura e funcionamento do banco de dados.</w:t>
+      </w:r>
+    </w:p>
+    <w:p>
+      <w:r>
+        <w:t>As tabelas de validação podem ser melhor visualizadas no arquivo Excel anexado a pasta de documentação do projeto.</w:t>
+      </w:r>
+    </w:p>
+    <w:p>
+      <w:pPr>
+        <w:rPr>
+          <w:b/>
+          <w:u w:val="single"/>
+        </w:rPr>
+      </w:pPr>
+      <w:r>
+        <w:rPr>
+          <w:b/>
+        </w:rPr>
+        <w:t>Ver em:</w:t>
+      </w:r>
+      <w:r>
+        <w:rPr>
+          <w:b/>
+        </w:rPr>
+        <w:t xml:space="preserve"> /Banco de Dados/SPMedGroup_TabelasValidacao.</w:t>
+      </w:r>
+      <w:r>
+        <w:rPr>
+          <w:b/>
+        </w:rPr>
+        <w:t>xlsx</w:t>
+      </w:r>
+    </w:p>
+    <w:p>
+      <w:pPr>
+        <w:pStyle w:val="cabealho2"/>
+      </w:pPr>
+    </w:p>
+    <w:p/>
+    <w:p>
+      <w:pPr>
+        <w:pStyle w:val="cabealho2"/>
+      </w:pPr>
+      <w:r>
+        <w:br w:type="page"/>
+      </w:r>
+    </w:p>
+    <w:p>
+      <w:pPr>
+        <w:pStyle w:val="cabealho2"/>
+      </w:pPr>
       <w:r>
         <w:lastRenderedPageBreak/>
         <w:t>Cronograma</w:t>
@@ -1943,8 +4397,6 @@
               </w:tabs>
               <w:cnfStyle w:val="000000000000" w:firstRow="0" w:lastRow="0" w:firstColumn="0" w:lastColumn="0" w:oddVBand="0" w:evenVBand="0" w:oddHBand="0" w:evenHBand="0" w:firstRowFirstColumn="0" w:firstRowLastColumn="0" w:lastRowFirstColumn="0" w:lastRowLastColumn="0"/>
             </w:pPr>
-            <w:bookmarkStart w:id="9" w:name="_GoBack"/>
-            <w:bookmarkEnd w:id="9"/>
           </w:p>
         </w:tc>
         <w:tc>
@@ -2491,9 +4943,14 @@
       <w:bookmarkStart w:id="16" w:name="_Toc533767858"/>
       <w:r>
         <w:lastRenderedPageBreak/>
-        <w:t>Front-End</w:t>
+        <w:t>Front-</w:t>
+      </w:r>
+      <w:proofErr w:type="spellStart"/>
+      <w:r>
+        <w:t>End</w:t>
       </w:r>
       <w:bookmarkEnd w:id="16"/>
+      <w:proofErr w:type="spellEnd"/>
     </w:p>
     <w:p/>
     <w:p>
@@ -2613,13 +5070,14 @@
       <w:sdtPr>
         <w:alias w:val="Título"/>
         <w:tag w:val=""/>
-        <w:id w:val="571389693"/>
+        <w:id w:val="-323125839"/>
         <w:placeholder>
           <w:docPart w:val="7797400F7F3D4671B70D13C44559A31B"/>
         </w:placeholder>
         <w:dataBinding w:prefixMappings="xmlns:ns0='http://purl.org/dc/elements/1.1/' xmlns:ns1='http://schemas.openxmlformats.org/package/2006/metadata/core-properties' " w:xpath="/ns1:coreProperties[1]/ns0:title[1]" w:storeItemID="{6C3C8BC8-F283-45AE-878A-BAB7291924A1}"/>
         <w:text/>
       </w:sdtPr>
+      <w:sdtEndPr/>
       <w:sdtContent>
         <w:r>
           <w:t>Documentação</w:t>
@@ -2633,7 +5091,7 @@
       <w:sdtPr>
         <w:alias w:val="Data"/>
         <w:tag w:val=""/>
-        <w:id w:val="2085497669"/>
+        <w:id w:val="1198275451"/>
         <w:placeholder>
           <w:docPart w:val="3AE90CA84C96469FA6EBBC616655CF94"/>
         </w:placeholder>
@@ -2645,6 +5103,7 @@
           <w:calendar w:val="gregorian"/>
         </w:date>
       </w:sdtPr>
+      <w:sdtEndPr/>
       <w:sdtContent>
         <w:r>
           <w:t>janeiro de 2019</w:t>
@@ -2667,7 +5126,7 @@
       <w:rPr>
         <w:noProof/>
       </w:rPr>
-      <w:t>4</w:t>
+      <w:t>7</w:t>
     </w:r>
     <w:r>
       <w:rPr>
@@ -4394,6 +6853,32 @@
       <w:szCs w:val="26"/>
     </w:rPr>
   </w:style>
+  <w:style w:type="table" w:styleId="Tabelacomgrade">
+    <w:name w:val="Table Grid"/>
+    <w:basedOn w:val="Tabelanormal"/>
+    <w:uiPriority w:val="39"/>
+    <w:rsid w:val="00225305"/>
+    <w:pPr>
+      <w:spacing w:after="0" w:line="240" w:lineRule="auto"/>
+    </w:pPr>
+    <w:rPr>
+      <w:rFonts w:eastAsiaTheme="minorHAnsi"/>
+      <w:color w:val="auto"/>
+      <w:sz w:val="22"/>
+      <w:szCs w:val="22"/>
+      <w:lang w:eastAsia="en-US"/>
+    </w:rPr>
+    <w:tblPr>
+      <w:tblBorders>
+        <w:top w:val="single" w:sz="4" w:space="0" w:color="auto"/>
+        <w:left w:val="single" w:sz="4" w:space="0" w:color="auto"/>
+        <w:bottom w:val="single" w:sz="4" w:space="0" w:color="auto"/>
+        <w:right w:val="single" w:sz="4" w:space="0" w:color="auto"/>
+        <w:insideH w:val="single" w:sz="4" w:space="0" w:color="auto"/>
+        <w:insideV w:val="single" w:sz="4" w:space="0" w:color="auto"/>
+      </w:tblBorders>
+    </w:tblPr>
+  </w:style>
 </w:styles>
 </file>
 
@@ -4494,7 +6979,7 @@
     <w:sig w:usb0="00000287" w:usb1="00000000" w:usb2="00000000" w:usb3="00000000" w:csb0="0000009F" w:csb1="00000000"/>
   </w:font>
   <w:font w:name="MS Mincho">
-    <w:altName w:val="ＭＳ 明朝"/>
+    <w:altName w:val="Yu Gothic UI"/>
     <w:panose1 w:val="02020609040205080304"/>
     <w:charset w:val="80"/>
     <w:family w:val="modern"/>
@@ -4553,6 +7038,7 @@
     <w:rsid w:val="00406E44"/>
     <w:rsid w:val="004265B1"/>
     <w:rsid w:val="00571EE0"/>
+    <w:rsid w:val="006F1F86"/>
     <w:rsid w:val="00814A30"/>
     <w:rsid w:val="00973EE1"/>
   </w:rsids>
@@ -5274,7 +7760,7 @@
 </file>
 
 <file path=customXml/itemProps3.xml><?xml version="1.0" encoding="utf-8"?>
-<ds:datastoreItem xmlns:ds="http://schemas.openxmlformats.org/officeDocument/2006/customXml" ds:itemID="{EE7EBCED-F05E-4553-A316-4DB64C09B04B}">
+<ds:datastoreItem xmlns:ds="http://schemas.openxmlformats.org/officeDocument/2006/customXml" ds:itemID="{6FB4B321-F0D5-49A0-8F2B-17853288CD1F}">
   <ds:schemaRefs>
     <ds:schemaRef ds:uri="http://schemas.openxmlformats.org/officeDocument/2006/bibliography"/>
   </ds:schemaRefs>

</xml_diff>